<commit_message>
#Manual usuario Responsable IT - Reprocesamiento de archivos
Story_17 - Manual de usuario Responsable IT
https://wolof.southworksinc.com/selfmanagement/stories/fbd8c1b0-d624-012d-6d0f-123139182952
</commit_message>
<xml_diff>
--- a/trunk/user guides/ManualDeUsuario.ResponsableIT.docx
+++ b/trunk/user guides/ManualDeUsuario.ResponsableIT.docx
@@ -327,7 +327,7 @@
       <w:bookmarkStart w:id="0" w:name="_Toc518227004"/>
       <w:bookmarkStart w:id="1" w:name="_Toc6991205"/>
       <w:bookmarkStart w:id="2" w:name="_Toc6994794"/>
-      <w:bookmarkStart w:id="3" w:name="_Toc278368019"/>
+      <w:bookmarkStart w:id="3" w:name="_Toc278370376"/>
       <w:r>
         <w:rPr>
           <w:lang w:val="es-ES"/>
@@ -369,7 +369,7 @@
         </w:rPr>
         <w:fldChar w:fldCharType="separate"/>
       </w:r>
-      <w:hyperlink w:anchor="_Toc278368019" w:history="1">
+      <w:hyperlink w:anchor="_Toc278370376" w:history="1">
         <w:r>
           <w:rPr>
             <w:rStyle w:val="Hipervnculo"/>
@@ -397,7 +397,7 @@
             <w:noProof/>
             <w:webHidden/>
           </w:rPr>
-          <w:instrText xml:space="preserve"> PAGEREF _Toc278368019 \h </w:instrText>
+          <w:instrText xml:space="preserve"> PAGEREF _Toc278370376 \h </w:instrText>
         </w:r>
         <w:r>
           <w:rPr>
@@ -442,7 +442,7 @@
           <w:lang w:val="es-AR" w:eastAsia="es-AR" w:bidi="ar-SA"/>
         </w:rPr>
       </w:pPr>
-      <w:hyperlink w:anchor="_Toc278368020" w:history="1">
+      <w:hyperlink w:anchor="_Toc278370377" w:history="1">
         <w:r>
           <w:rPr>
             <w:rStyle w:val="Hipervnculo"/>
@@ -470,7 +470,7 @@
             <w:noProof/>
             <w:webHidden/>
           </w:rPr>
-          <w:instrText xml:space="preserve"> PAGEREF _Toc278368020 \h </w:instrText>
+          <w:instrText xml:space="preserve"> PAGEREF _Toc278370377 \h </w:instrText>
         </w:r>
         <w:r>
           <w:rPr>
@@ -515,7 +515,7 @@
           <w:lang w:val="es-AR" w:eastAsia="es-AR" w:bidi="ar-SA"/>
         </w:rPr>
       </w:pPr>
-      <w:hyperlink w:anchor="_Toc278368021" w:history="1">
+      <w:hyperlink w:anchor="_Toc278370378" w:history="1">
         <w:r>
           <w:rPr>
             <w:rStyle w:val="Hipervnculo"/>
@@ -543,7 +543,7 @@
             <w:noProof/>
             <w:webHidden/>
           </w:rPr>
-          <w:instrText xml:space="preserve"> PAGEREF _Toc278368021 \h </w:instrText>
+          <w:instrText xml:space="preserve"> PAGEREF _Toc278370378 \h </w:instrText>
         </w:r>
         <w:r>
           <w:rPr>
@@ -588,7 +588,7 @@
           <w:lang w:val="es-AR" w:eastAsia="es-AR" w:bidi="ar-SA"/>
         </w:rPr>
       </w:pPr>
-      <w:hyperlink w:anchor="_Toc278368022" w:history="1">
+      <w:hyperlink w:anchor="_Toc278370379" w:history="1">
         <w:r>
           <w:rPr>
             <w:rStyle w:val="Hipervnculo"/>
@@ -616,7 +616,7 @@
             <w:noProof/>
             <w:webHidden/>
           </w:rPr>
-          <w:instrText xml:space="preserve"> PAGEREF _Toc278368022 \h </w:instrText>
+          <w:instrText xml:space="preserve"> PAGEREF _Toc278370379 \h </w:instrText>
         </w:r>
         <w:r>
           <w:rPr>
@@ -662,7 +662,7 @@
           <w:lang w:val="es-AR" w:eastAsia="es-AR" w:bidi="ar-SA"/>
         </w:rPr>
       </w:pPr>
-      <w:hyperlink w:anchor="_Toc278368023" w:history="1">
+      <w:hyperlink w:anchor="_Toc278370380" w:history="1">
         <w:r>
           <w:rPr>
             <w:rStyle w:val="Hipervnculo"/>
@@ -690,7 +690,7 @@
             <w:noProof/>
             <w:webHidden/>
           </w:rPr>
-          <w:instrText xml:space="preserve"> PAGEREF _Toc278368023 \h </w:instrText>
+          <w:instrText xml:space="preserve"> PAGEREF _Toc278370380 \h </w:instrText>
         </w:r>
         <w:r>
           <w:rPr>
@@ -736,7 +736,7 @@
           <w:lang w:val="es-AR" w:eastAsia="es-AR" w:bidi="ar-SA"/>
         </w:rPr>
       </w:pPr>
-      <w:hyperlink w:anchor="_Toc278368024" w:history="1">
+      <w:hyperlink w:anchor="_Toc278370381" w:history="1">
         <w:r>
           <w:rPr>
             <w:rStyle w:val="Hipervnculo"/>
@@ -764,7 +764,7 @@
             <w:noProof/>
             <w:webHidden/>
           </w:rPr>
-          <w:instrText xml:space="preserve"> PAGEREF _Toc278368024 \h </w:instrText>
+          <w:instrText xml:space="preserve"> PAGEREF _Toc278370381 \h </w:instrText>
         </w:r>
         <w:r>
           <w:rPr>
@@ -810,7 +810,7 @@
           <w:lang w:val="es-AR" w:eastAsia="es-AR" w:bidi="ar-SA"/>
         </w:rPr>
       </w:pPr>
-      <w:hyperlink w:anchor="_Toc278368025" w:history="1">
+      <w:hyperlink w:anchor="_Toc278370382" w:history="1">
         <w:r>
           <w:rPr>
             <w:rStyle w:val="Hipervnculo"/>
@@ -838,7 +838,80 @@
             <w:noProof/>
             <w:webHidden/>
           </w:rPr>
-          <w:instrText xml:space="preserve"> PAGEREF _Toc278368025 \h </w:instrText>
+          <w:instrText xml:space="preserve"> PAGEREF _Toc278370382 \h </w:instrText>
+        </w:r>
+        <w:r>
+          <w:rPr>
+            <w:noProof/>
+            <w:webHidden/>
+          </w:rPr>
+        </w:r>
+        <w:r>
+          <w:rPr>
+            <w:noProof/>
+            <w:webHidden/>
+          </w:rPr>
+          <w:fldChar w:fldCharType="separate"/>
+        </w:r>
+        <w:r>
+          <w:rPr>
+            <w:noProof/>
+            <w:webHidden/>
+          </w:rPr>
+          <w:t>6</w:t>
+        </w:r>
+        <w:r>
+          <w:rPr>
+            <w:noProof/>
+            <w:webHidden/>
+          </w:rPr>
+          <w:fldChar w:fldCharType="end"/>
+        </w:r>
+      </w:hyperlink>
+    </w:p>
+    <w:p>
+      <w:pPr>
+        <w:pStyle w:val="TDC1"/>
+        <w:rPr>
+          <w:rFonts w:asciiTheme="minorHAnsi" w:eastAsiaTheme="minorEastAsia" w:hAnsiTheme="minorHAnsi" w:cstheme="minorBidi"/>
+          <w:b w:val="0"/>
+          <w:bCs w:val="0"/>
+          <w:caps w:val="0"/>
+          <w:noProof/>
+          <w:sz w:val="22"/>
+          <w:szCs w:val="22"/>
+          <w:lang w:val="es-AR" w:eastAsia="es-AR" w:bidi="ar-SA"/>
+        </w:rPr>
+      </w:pPr>
+      <w:hyperlink w:anchor="_Toc278370383" w:history="1">
+        <w:r>
+          <w:rPr>
+            <w:rStyle w:val="Hipervnculo"/>
+            <w:noProof/>
+            <w:lang w:val="es-ES"/>
+          </w:rPr>
+          <w:t>Reprocesamiento</w:t>
+        </w:r>
+        <w:r>
+          <w:rPr>
+            <w:noProof/>
+            <w:webHidden/>
+          </w:rPr>
+          <w:tab/>
+        </w:r>
+        <w:r>
+          <w:rPr>
+            <w:noProof/>
+            <w:webHidden/>
+          </w:rPr>
+          <w:fldChar w:fldCharType="begin"/>
+        </w:r>
+        <w:r>
+          <w:rPr>
+            <w:noProof/>
+            <w:webHidden/>
+          </w:rPr>
+          <w:instrText xml:space="preserve"> PAGEREF _Toc278370383 \h </w:instrText>
         </w:r>
         <w:r>
           <w:rPr>
@@ -921,7 +994,7 @@
       <w:bookmarkStart w:id="8" w:name="_Toc259137206"/>
       <w:bookmarkStart w:id="9" w:name="_Toc264447348"/>
       <w:bookmarkStart w:id="10" w:name="_Toc272680719"/>
-      <w:bookmarkStart w:id="11" w:name="_Toc278368020"/>
+      <w:bookmarkStart w:id="11" w:name="_Toc278370377"/>
       <w:r>
         <w:rPr>
           <w:lang w:val="es-ES"/>
@@ -1143,7 +1216,7 @@
           <w:lang w:val="es-ES"/>
         </w:rPr>
       </w:pPr>
-      <w:bookmarkStart w:id="12" w:name="_Toc278368021"/>
+      <w:bookmarkStart w:id="12" w:name="_Toc278370378"/>
       <w:r>
         <w:rPr>
           <w:lang w:val="es-ES"/>
@@ -1515,7 +1588,7 @@
           <w:lang w:val="es-ES"/>
         </w:rPr>
       </w:pPr>
-      <w:bookmarkStart w:id="13" w:name="_Toc278368022"/>
+      <w:bookmarkStart w:id="13" w:name="_Toc278370379"/>
       <w:r>
         <w:rPr>
           <w:lang w:val="es-ES"/>
@@ -1532,7 +1605,7 @@
           <w:lang w:val="es-ES"/>
         </w:rPr>
       </w:pPr>
-      <w:bookmarkStart w:id="14" w:name="_Toc278368023"/>
+      <w:bookmarkStart w:id="14" w:name="_Toc278370380"/>
       <w:r>
         <w:rPr>
           <w:lang w:val="es-ES"/>
@@ -1705,7 +1778,7 @@
           <w:lang w:val="es-ES"/>
         </w:rPr>
       </w:pPr>
-      <w:bookmarkStart w:id="15" w:name="_Toc278368024"/>
+      <w:bookmarkStart w:id="15" w:name="_Toc278370381"/>
       <w:r>
         <w:rPr>
           <w:lang w:val="es-ES"/>
@@ -1883,7 +1956,7 @@
           <w:lang w:val="es-ES"/>
         </w:rPr>
       </w:pPr>
-      <w:bookmarkStart w:id="16" w:name="_Toc278368025"/>
+      <w:bookmarkStart w:id="16" w:name="_Toc278370382"/>
       <w:r>
         <w:rPr>
           <w:lang w:val="es-ES"/>
@@ -2015,9 +2088,138 @@
       <w:bookmarkEnd w:id="9"/>
       <w:bookmarkEnd w:id="10"/>
     </w:p>
+    <w:p>
+      <w:pPr>
+        <w:ind w:left="1134"/>
+        <w:rPr>
+          <w:lang w:val="es-ES"/>
+        </w:rPr>
+      </w:pPr>
+    </w:p>
+    <w:p>
+      <w:pPr>
+        <w:pStyle w:val="Ttulo1"/>
+        <w:rPr>
+          <w:lang w:val="es-ES"/>
+        </w:rPr>
+      </w:pPr>
+      <w:bookmarkStart w:id="17" w:name="_Toc278370383"/>
+      <w:r>
+        <w:rPr>
+          <w:lang w:val="es-ES"/>
+        </w:rPr>
+        <w:t>Reprocesamiento</w:t>
+      </w:r>
+      <w:bookmarkEnd w:id="17"/>
+    </w:p>
+    <w:p>
+      <w:pPr>
+        <w:rPr>
+          <w:lang w:val="es-ES"/>
+        </w:rPr>
+      </w:pPr>
+    </w:p>
+    <w:p>
+      <w:pPr>
+        <w:rPr>
+          <w:lang w:val="es-ES"/>
+        </w:rPr>
+      </w:pPr>
+      <w:r>
+        <w:rPr>
+          <w:lang w:val="es-ES"/>
+        </w:rPr>
+        <w:t xml:space="preserve">Al finalizar la ejecución de </w:t>
+      </w:r>
+      <w:r>
+        <w:rPr>
+          <w:i/>
+          <w:lang w:val="es-ES"/>
+        </w:rPr>
+        <w:t>SelfManagement.FilesProcessor.exe</w:t>
+      </w:r>
+      <w:r>
+        <w:rPr>
+          <w:i/>
+          <w:lang w:val="es-ES"/>
+        </w:rPr>
+        <w:t xml:space="preserve"> </w:t>
+      </w:r>
+      <w:r>
+        <w:rPr>
+          <w:lang w:val="es-ES"/>
+        </w:rPr>
+        <w:t xml:space="preserve"> se almacena un log en la Base de Datos en donde se puede consultar si hubo errores. Ver la tabla ProcessedFiles:</w:t>
+      </w:r>
+    </w:p>
+    <w:p>
+      <w:pPr>
+        <w:rPr>
+          <w:i/>
+          <w:lang w:val="es-ES"/>
+        </w:rPr>
+      </w:pPr>
+      <w:r>
+        <w:rPr>
+          <w:i/>
+          <w:noProof/>
+          <w:lang w:val="es-AR" w:eastAsia="es-AR" w:bidi="ar-SA"/>
+        </w:rPr>
+        <w:lastRenderedPageBreak/>
+        <w:drawing>
+          <wp:inline distT="0" distB="0" distL="0" distR="0">
+            <wp:extent cx="6480175" cy="3631565"/>
+            <wp:effectExtent l="19050" t="0" r="0" b="0"/>
+            <wp:docPr id="2" name="1 Imagen" descr="logProcessedFiles.png"/>
+            <wp:cNvGraphicFramePr>
+              <a:graphicFrameLocks xmlns:a="http://schemas.openxmlformats.org/drawingml/2006/main" noChangeAspect="1"/>
+            </wp:cNvGraphicFramePr>
+            <a:graphic xmlns:a="http://schemas.openxmlformats.org/drawingml/2006/main">
+              <a:graphicData uri="http://schemas.openxmlformats.org/drawingml/2006/picture">
+                <pic:pic xmlns:pic="http://schemas.openxmlformats.org/drawingml/2006/picture">
+                  <pic:nvPicPr>
+                    <pic:cNvPr id="0" name="logProcessedFiles.png"/>
+                    <pic:cNvPicPr/>
+                  </pic:nvPicPr>
+                  <pic:blipFill>
+                    <a:blip r:embed="rId11"/>
+                    <a:stretch>
+                      <a:fillRect/>
+                    </a:stretch>
+                  </pic:blipFill>
+                  <pic:spPr>
+                    <a:xfrm>
+                      <a:off x="0" y="0"/>
+                      <a:ext cx="6480175" cy="3631565"/>
+                    </a:xfrm>
+                    <a:prstGeom prst="rect">
+                      <a:avLst/>
+                    </a:prstGeom>
+                  </pic:spPr>
+                </pic:pic>
+              </a:graphicData>
+            </a:graphic>
+          </wp:inline>
+        </w:drawing>
+      </w:r>
+      <w:r>
+        <w:rPr>
+          <w:i/>
+          <w:lang w:val="es-ES"/>
+        </w:rPr>
+        <w:t xml:space="preserve"> </w:t>
+      </w:r>
+    </w:p>
+    <w:p>
+      <w:pPr>
+        <w:rPr>
+          <w:lang w:val="es-ES"/>
+        </w:rPr>
+      </w:pPr>
+    </w:p>
     <w:sectPr>
-      <w:headerReference w:type="default" r:id="rId11"/>
-      <w:footerReference w:type="default" r:id="rId12"/>
+      <w:headerReference w:type="default" r:id="rId12"/>
+      <w:footerReference w:type="default" r:id="rId13"/>
       <w:type w:val="continuous"/>
       <w:pgSz w:w="11907" w:h="16839" w:code="9"/>
       <w:pgMar w:top="851" w:right="851" w:bottom="851" w:left="851" w:header="794" w:footer="680" w:gutter="0"/>

</xml_diff>

<commit_message>
#Manual usuario Responsable IT - Reprocesamiento de archivos - Pantalla de Logs
Story_17 - Manual de usuario Responsable IT
https://wolof.southworksinc.com/selfmanagement/stories/fbd8c1b0-d624-012d-6d0f-123139182952
</commit_message>
<xml_diff>
--- a/trunk/user guides/ManualDeUsuario.ResponsableIT.docx
+++ b/trunk/user guides/ManualDeUsuario.ResponsableIT.docx
@@ -327,7 +327,7 @@
       <w:bookmarkStart w:id="0" w:name="_Toc518227004"/>
       <w:bookmarkStart w:id="1" w:name="_Toc6991205"/>
       <w:bookmarkStart w:id="2" w:name="_Toc6994794"/>
-      <w:bookmarkStart w:id="3" w:name="_Toc278370376"/>
+      <w:bookmarkStart w:id="3" w:name="_Toc278448376"/>
       <w:r>
         <w:rPr>
           <w:lang w:val="es-ES"/>
@@ -369,7 +369,7 @@
         </w:rPr>
         <w:fldChar w:fldCharType="separate"/>
       </w:r>
-      <w:hyperlink w:anchor="_Toc278370376" w:history="1">
+      <w:hyperlink w:anchor="_Toc278448376" w:history="1">
         <w:r>
           <w:rPr>
             <w:rStyle w:val="Hipervnculo"/>
@@ -397,7 +397,7 @@
             <w:noProof/>
             <w:webHidden/>
           </w:rPr>
-          <w:instrText xml:space="preserve"> PAGEREF _Toc278370376 \h </w:instrText>
+          <w:instrText xml:space="preserve"> PAGEREF _Toc278448376 \h </w:instrText>
         </w:r>
         <w:r>
           <w:rPr>
@@ -442,7 +442,7 @@
           <w:lang w:val="es-AR" w:eastAsia="es-AR" w:bidi="ar-SA"/>
         </w:rPr>
       </w:pPr>
-      <w:hyperlink w:anchor="_Toc278370377" w:history="1">
+      <w:hyperlink w:anchor="_Toc278448377" w:history="1">
         <w:r>
           <w:rPr>
             <w:rStyle w:val="Hipervnculo"/>
@@ -470,7 +470,7 @@
             <w:noProof/>
             <w:webHidden/>
           </w:rPr>
-          <w:instrText xml:space="preserve"> PAGEREF _Toc278370377 \h </w:instrText>
+          <w:instrText xml:space="preserve"> PAGEREF _Toc278448377 \h </w:instrText>
         </w:r>
         <w:r>
           <w:rPr>
@@ -515,7 +515,7 @@
           <w:lang w:val="es-AR" w:eastAsia="es-AR" w:bidi="ar-SA"/>
         </w:rPr>
       </w:pPr>
-      <w:hyperlink w:anchor="_Toc278370378" w:history="1">
+      <w:hyperlink w:anchor="_Toc278448378" w:history="1">
         <w:r>
           <w:rPr>
             <w:rStyle w:val="Hipervnculo"/>
@@ -543,7 +543,7 @@
             <w:noProof/>
             <w:webHidden/>
           </w:rPr>
-          <w:instrText xml:space="preserve"> PAGEREF _Toc278370378 \h </w:instrText>
+          <w:instrText xml:space="preserve"> PAGEREF _Toc278448378 \h </w:instrText>
         </w:r>
         <w:r>
           <w:rPr>
@@ -588,7 +588,7 @@
           <w:lang w:val="es-AR" w:eastAsia="es-AR" w:bidi="ar-SA"/>
         </w:rPr>
       </w:pPr>
-      <w:hyperlink w:anchor="_Toc278370379" w:history="1">
+      <w:hyperlink w:anchor="_Toc278448379" w:history="1">
         <w:r>
           <w:rPr>
             <w:rStyle w:val="Hipervnculo"/>
@@ -616,7 +616,7 @@
             <w:noProof/>
             <w:webHidden/>
           </w:rPr>
-          <w:instrText xml:space="preserve"> PAGEREF _Toc278370379 \h </w:instrText>
+          <w:instrText xml:space="preserve"> PAGEREF _Toc278448379 \h </w:instrText>
         </w:r>
         <w:r>
           <w:rPr>
@@ -662,7 +662,7 @@
           <w:lang w:val="es-AR" w:eastAsia="es-AR" w:bidi="ar-SA"/>
         </w:rPr>
       </w:pPr>
-      <w:hyperlink w:anchor="_Toc278370380" w:history="1">
+      <w:hyperlink w:anchor="_Toc278448380" w:history="1">
         <w:r>
           <w:rPr>
             <w:rStyle w:val="Hipervnculo"/>
@@ -690,7 +690,7 @@
             <w:noProof/>
             <w:webHidden/>
           </w:rPr>
-          <w:instrText xml:space="preserve"> PAGEREF _Toc278370380 \h </w:instrText>
+          <w:instrText xml:space="preserve"> PAGEREF _Toc278448380 \h </w:instrText>
         </w:r>
         <w:r>
           <w:rPr>
@@ -736,7 +736,7 @@
           <w:lang w:val="es-AR" w:eastAsia="es-AR" w:bidi="ar-SA"/>
         </w:rPr>
       </w:pPr>
-      <w:hyperlink w:anchor="_Toc278370381" w:history="1">
+      <w:hyperlink w:anchor="_Toc278448381" w:history="1">
         <w:r>
           <w:rPr>
             <w:rStyle w:val="Hipervnculo"/>
@@ -764,7 +764,7 @@
             <w:noProof/>
             <w:webHidden/>
           </w:rPr>
-          <w:instrText xml:space="preserve"> PAGEREF _Toc278370381 \h </w:instrText>
+          <w:instrText xml:space="preserve"> PAGEREF _Toc278448381 \h </w:instrText>
         </w:r>
         <w:r>
           <w:rPr>
@@ -810,7 +810,7 @@
           <w:lang w:val="es-AR" w:eastAsia="es-AR" w:bidi="ar-SA"/>
         </w:rPr>
       </w:pPr>
-      <w:hyperlink w:anchor="_Toc278370382" w:history="1">
+      <w:hyperlink w:anchor="_Toc278448382" w:history="1">
         <w:r>
           <w:rPr>
             <w:rStyle w:val="Hipervnculo"/>
@@ -838,7 +838,7 @@
             <w:noProof/>
             <w:webHidden/>
           </w:rPr>
-          <w:instrText xml:space="preserve"> PAGEREF _Toc278370382 \h </w:instrText>
+          <w:instrText xml:space="preserve"> PAGEREF _Toc278448382 \h </w:instrText>
         </w:r>
         <w:r>
           <w:rPr>
@@ -883,13 +883,381 @@
           <w:lang w:val="es-AR" w:eastAsia="es-AR" w:bidi="ar-SA"/>
         </w:rPr>
       </w:pPr>
-      <w:hyperlink w:anchor="_Toc278370383" w:history="1">
+      <w:hyperlink w:anchor="_Toc278448383" w:history="1">
         <w:r>
           <w:rPr>
             <w:rStyle w:val="Hipervnculo"/>
             <w:noProof/>
             <w:lang w:val="es-ES"/>
           </w:rPr>
+          <w:t>Cuenta</w:t>
+        </w:r>
+        <w:r>
+          <w:rPr>
+            <w:noProof/>
+            <w:webHidden/>
+          </w:rPr>
+          <w:tab/>
+        </w:r>
+        <w:r>
+          <w:rPr>
+            <w:noProof/>
+            <w:webHidden/>
+          </w:rPr>
+          <w:fldChar w:fldCharType="begin"/>
+        </w:r>
+        <w:r>
+          <w:rPr>
+            <w:noProof/>
+            <w:webHidden/>
+          </w:rPr>
+          <w:instrText xml:space="preserve"> PAGEREF _Toc278448383 \h </w:instrText>
+        </w:r>
+        <w:r>
+          <w:rPr>
+            <w:noProof/>
+            <w:webHidden/>
+          </w:rPr>
+        </w:r>
+        <w:r>
+          <w:rPr>
+            <w:noProof/>
+            <w:webHidden/>
+          </w:rPr>
+          <w:fldChar w:fldCharType="separate"/>
+        </w:r>
+        <w:r>
+          <w:rPr>
+            <w:noProof/>
+            <w:webHidden/>
+          </w:rPr>
+          <w:t>6</w:t>
+        </w:r>
+        <w:r>
+          <w:rPr>
+            <w:noProof/>
+            <w:webHidden/>
+          </w:rPr>
+          <w:fldChar w:fldCharType="end"/>
+        </w:r>
+      </w:hyperlink>
+    </w:p>
+    <w:p>
+      <w:pPr>
+        <w:pStyle w:val="TDC2"/>
+        <w:tabs>
+          <w:tab w:val="right" w:leader="dot" w:pos="10195"/>
+        </w:tabs>
+        <w:rPr>
+          <w:rFonts w:asciiTheme="minorHAnsi" w:eastAsiaTheme="minorEastAsia" w:hAnsiTheme="minorHAnsi" w:cstheme="minorBidi"/>
+          <w:smallCaps w:val="0"/>
+          <w:noProof/>
+          <w:sz w:val="22"/>
+          <w:szCs w:val="22"/>
+          <w:lang w:val="es-AR" w:eastAsia="es-AR" w:bidi="ar-SA"/>
+        </w:rPr>
+      </w:pPr>
+      <w:hyperlink w:anchor="_Toc278448384" w:history="1">
+        <w:r>
+          <w:rPr>
+            <w:rStyle w:val="Hipervnculo"/>
+            <w:noProof/>
+            <w:lang w:val="es-ES"/>
+          </w:rPr>
+          <w:t>Iniciar Sesión</w:t>
+        </w:r>
+        <w:r>
+          <w:rPr>
+            <w:noProof/>
+            <w:webHidden/>
+          </w:rPr>
+          <w:tab/>
+        </w:r>
+        <w:r>
+          <w:rPr>
+            <w:noProof/>
+            <w:webHidden/>
+          </w:rPr>
+          <w:fldChar w:fldCharType="begin"/>
+        </w:r>
+        <w:r>
+          <w:rPr>
+            <w:noProof/>
+            <w:webHidden/>
+          </w:rPr>
+          <w:instrText xml:space="preserve"> PAGEREF _Toc278448384 \h </w:instrText>
+        </w:r>
+        <w:r>
+          <w:rPr>
+            <w:noProof/>
+            <w:webHidden/>
+          </w:rPr>
+        </w:r>
+        <w:r>
+          <w:rPr>
+            <w:noProof/>
+            <w:webHidden/>
+          </w:rPr>
+          <w:fldChar w:fldCharType="separate"/>
+        </w:r>
+        <w:r>
+          <w:rPr>
+            <w:noProof/>
+            <w:webHidden/>
+          </w:rPr>
+          <w:t>6</w:t>
+        </w:r>
+        <w:r>
+          <w:rPr>
+            <w:noProof/>
+            <w:webHidden/>
+          </w:rPr>
+          <w:fldChar w:fldCharType="end"/>
+        </w:r>
+      </w:hyperlink>
+    </w:p>
+    <w:p>
+      <w:pPr>
+        <w:pStyle w:val="TDC2"/>
+        <w:tabs>
+          <w:tab w:val="right" w:leader="dot" w:pos="10195"/>
+        </w:tabs>
+        <w:rPr>
+          <w:rFonts w:asciiTheme="minorHAnsi" w:eastAsiaTheme="minorEastAsia" w:hAnsiTheme="minorHAnsi" w:cstheme="minorBidi"/>
+          <w:smallCaps w:val="0"/>
+          <w:noProof/>
+          <w:sz w:val="22"/>
+          <w:szCs w:val="22"/>
+          <w:lang w:val="es-AR" w:eastAsia="es-AR" w:bidi="ar-SA"/>
+        </w:rPr>
+      </w:pPr>
+      <w:hyperlink w:anchor="_Toc278448385" w:history="1">
+        <w:r>
+          <w:rPr>
+            <w:rStyle w:val="Hipervnculo"/>
+            <w:noProof/>
+            <w:lang w:val="es-ES"/>
+          </w:rPr>
+          <w:t>Cambiar Contraseña</w:t>
+        </w:r>
+        <w:r>
+          <w:rPr>
+            <w:noProof/>
+            <w:webHidden/>
+          </w:rPr>
+          <w:tab/>
+        </w:r>
+        <w:r>
+          <w:rPr>
+            <w:noProof/>
+            <w:webHidden/>
+          </w:rPr>
+          <w:fldChar w:fldCharType="begin"/>
+        </w:r>
+        <w:r>
+          <w:rPr>
+            <w:noProof/>
+            <w:webHidden/>
+          </w:rPr>
+          <w:instrText xml:space="preserve"> PAGEREF _Toc278448385 \h </w:instrText>
+        </w:r>
+        <w:r>
+          <w:rPr>
+            <w:noProof/>
+            <w:webHidden/>
+          </w:rPr>
+        </w:r>
+        <w:r>
+          <w:rPr>
+            <w:noProof/>
+            <w:webHidden/>
+          </w:rPr>
+          <w:fldChar w:fldCharType="separate"/>
+        </w:r>
+        <w:r>
+          <w:rPr>
+            <w:noProof/>
+            <w:webHidden/>
+          </w:rPr>
+          <w:t>8</w:t>
+        </w:r>
+        <w:r>
+          <w:rPr>
+            <w:noProof/>
+            <w:webHidden/>
+          </w:rPr>
+          <w:fldChar w:fldCharType="end"/>
+        </w:r>
+      </w:hyperlink>
+    </w:p>
+    <w:p>
+      <w:pPr>
+        <w:pStyle w:val="TDC1"/>
+        <w:rPr>
+          <w:rFonts w:asciiTheme="minorHAnsi" w:eastAsiaTheme="minorEastAsia" w:hAnsiTheme="minorHAnsi" w:cstheme="minorBidi"/>
+          <w:b w:val="0"/>
+          <w:bCs w:val="0"/>
+          <w:caps w:val="0"/>
+          <w:noProof/>
+          <w:sz w:val="22"/>
+          <w:szCs w:val="22"/>
+          <w:lang w:val="es-AR" w:eastAsia="es-AR" w:bidi="ar-SA"/>
+        </w:rPr>
+      </w:pPr>
+      <w:hyperlink w:anchor="_Toc278448386" w:history="1">
+        <w:r>
+          <w:rPr>
+            <w:rStyle w:val="Hipervnculo"/>
+            <w:noProof/>
+            <w:lang w:val="es-ES"/>
+          </w:rPr>
+          <w:t>Logs</w:t>
+        </w:r>
+        <w:r>
+          <w:rPr>
+            <w:noProof/>
+            <w:webHidden/>
+          </w:rPr>
+          <w:tab/>
+        </w:r>
+        <w:r>
+          <w:rPr>
+            <w:noProof/>
+            <w:webHidden/>
+          </w:rPr>
+          <w:fldChar w:fldCharType="begin"/>
+        </w:r>
+        <w:r>
+          <w:rPr>
+            <w:noProof/>
+            <w:webHidden/>
+          </w:rPr>
+          <w:instrText xml:space="preserve"> PAGEREF _Toc278448386 \h </w:instrText>
+        </w:r>
+        <w:r>
+          <w:rPr>
+            <w:noProof/>
+            <w:webHidden/>
+          </w:rPr>
+        </w:r>
+        <w:r>
+          <w:rPr>
+            <w:noProof/>
+            <w:webHidden/>
+          </w:rPr>
+          <w:fldChar w:fldCharType="separate"/>
+        </w:r>
+        <w:r>
+          <w:rPr>
+            <w:noProof/>
+            <w:webHidden/>
+          </w:rPr>
+          <w:t>9</w:t>
+        </w:r>
+        <w:r>
+          <w:rPr>
+            <w:noProof/>
+            <w:webHidden/>
+          </w:rPr>
+          <w:fldChar w:fldCharType="end"/>
+        </w:r>
+      </w:hyperlink>
+    </w:p>
+    <w:p>
+      <w:pPr>
+        <w:pStyle w:val="TDC2"/>
+        <w:tabs>
+          <w:tab w:val="right" w:leader="dot" w:pos="10195"/>
+        </w:tabs>
+        <w:rPr>
+          <w:rFonts w:asciiTheme="minorHAnsi" w:eastAsiaTheme="minorEastAsia" w:hAnsiTheme="minorHAnsi" w:cstheme="minorBidi"/>
+          <w:smallCaps w:val="0"/>
+          <w:noProof/>
+          <w:sz w:val="22"/>
+          <w:szCs w:val="22"/>
+          <w:lang w:val="es-AR" w:eastAsia="es-AR" w:bidi="ar-SA"/>
+        </w:rPr>
+      </w:pPr>
+      <w:hyperlink w:anchor="_Toc278448387" w:history="1">
+        <w:r>
+          <w:rPr>
+            <w:rStyle w:val="Hipervnculo"/>
+            <w:noProof/>
+            <w:lang w:val="es-ES"/>
+          </w:rPr>
+          <w:t>Visualizar Archivos Procesados</w:t>
+        </w:r>
+        <w:r>
+          <w:rPr>
+            <w:noProof/>
+            <w:webHidden/>
+          </w:rPr>
+          <w:tab/>
+        </w:r>
+        <w:r>
+          <w:rPr>
+            <w:noProof/>
+            <w:webHidden/>
+          </w:rPr>
+          <w:fldChar w:fldCharType="begin"/>
+        </w:r>
+        <w:r>
+          <w:rPr>
+            <w:noProof/>
+            <w:webHidden/>
+          </w:rPr>
+          <w:instrText xml:space="preserve"> PAGEREF _Toc278448387 \h </w:instrText>
+        </w:r>
+        <w:r>
+          <w:rPr>
+            <w:noProof/>
+            <w:webHidden/>
+          </w:rPr>
+        </w:r>
+        <w:r>
+          <w:rPr>
+            <w:noProof/>
+            <w:webHidden/>
+          </w:rPr>
+          <w:fldChar w:fldCharType="separate"/>
+        </w:r>
+        <w:r>
+          <w:rPr>
+            <w:noProof/>
+            <w:webHidden/>
+          </w:rPr>
+          <w:t>9</w:t>
+        </w:r>
+        <w:r>
+          <w:rPr>
+            <w:noProof/>
+            <w:webHidden/>
+          </w:rPr>
+          <w:fldChar w:fldCharType="end"/>
+        </w:r>
+      </w:hyperlink>
+    </w:p>
+    <w:p>
+      <w:pPr>
+        <w:pStyle w:val="TDC1"/>
+        <w:rPr>
+          <w:rFonts w:asciiTheme="minorHAnsi" w:eastAsiaTheme="minorEastAsia" w:hAnsiTheme="minorHAnsi" w:cstheme="minorBidi"/>
+          <w:b w:val="0"/>
+          <w:bCs w:val="0"/>
+          <w:caps w:val="0"/>
+          <w:noProof/>
+          <w:sz w:val="22"/>
+          <w:szCs w:val="22"/>
+          <w:lang w:val="es-AR" w:eastAsia="es-AR" w:bidi="ar-SA"/>
+        </w:rPr>
+      </w:pPr>
+      <w:hyperlink w:anchor="_Toc278448388" w:history="1">
+        <w:r>
+          <w:rPr>
+            <w:rStyle w:val="Hipervnculo"/>
+            <w:noProof/>
+            <w:lang w:val="es-ES"/>
+          </w:rPr>
           <w:t>Reprocesamiento</w:t>
         </w:r>
         <w:r>
@@ -911,7 +1279,7 @@
             <w:noProof/>
             <w:webHidden/>
           </w:rPr>
-          <w:instrText xml:space="preserve"> PAGEREF _Toc278370383 \h </w:instrText>
+          <w:instrText xml:space="preserve"> PAGEREF _Toc278448388 \h </w:instrText>
         </w:r>
         <w:r>
           <w:rPr>
@@ -931,7 +1299,303 @@
             <w:noProof/>
             <w:webHidden/>
           </w:rPr>
-          <w:t>6</w:t>
+          <w:t>9</w:t>
+        </w:r>
+        <w:r>
+          <w:rPr>
+            <w:noProof/>
+            <w:webHidden/>
+          </w:rPr>
+          <w:fldChar w:fldCharType="end"/>
+        </w:r>
+      </w:hyperlink>
+    </w:p>
+    <w:p>
+      <w:pPr>
+        <w:pStyle w:val="TDC2"/>
+        <w:tabs>
+          <w:tab w:val="right" w:leader="dot" w:pos="10195"/>
+        </w:tabs>
+        <w:rPr>
+          <w:rFonts w:asciiTheme="minorHAnsi" w:eastAsiaTheme="minorEastAsia" w:hAnsiTheme="minorHAnsi" w:cstheme="minorBidi"/>
+          <w:smallCaps w:val="0"/>
+          <w:noProof/>
+          <w:sz w:val="22"/>
+          <w:szCs w:val="22"/>
+          <w:lang w:val="es-AR" w:eastAsia="es-AR" w:bidi="ar-SA"/>
+        </w:rPr>
+      </w:pPr>
+      <w:hyperlink w:anchor="_Toc278448389" w:history="1">
+        <w:r>
+          <w:rPr>
+            <w:rStyle w:val="Hipervnculo"/>
+            <w:noProof/>
+            <w:lang w:val="es-ES"/>
+          </w:rPr>
+          <w:t>Error por consola</w:t>
+        </w:r>
+        <w:r>
+          <w:rPr>
+            <w:noProof/>
+            <w:webHidden/>
+          </w:rPr>
+          <w:tab/>
+        </w:r>
+        <w:r>
+          <w:rPr>
+            <w:noProof/>
+            <w:webHidden/>
+          </w:rPr>
+          <w:fldChar w:fldCharType="begin"/>
+        </w:r>
+        <w:r>
+          <w:rPr>
+            <w:noProof/>
+            <w:webHidden/>
+          </w:rPr>
+          <w:instrText xml:space="preserve"> PAGEREF _Toc278448389 \h </w:instrText>
+        </w:r>
+        <w:r>
+          <w:rPr>
+            <w:noProof/>
+            <w:webHidden/>
+          </w:rPr>
+        </w:r>
+        <w:r>
+          <w:rPr>
+            <w:noProof/>
+            <w:webHidden/>
+          </w:rPr>
+          <w:fldChar w:fldCharType="separate"/>
+        </w:r>
+        <w:r>
+          <w:rPr>
+            <w:noProof/>
+            <w:webHidden/>
+          </w:rPr>
+          <w:t>9</w:t>
+        </w:r>
+        <w:r>
+          <w:rPr>
+            <w:noProof/>
+            <w:webHidden/>
+          </w:rPr>
+          <w:fldChar w:fldCharType="end"/>
+        </w:r>
+      </w:hyperlink>
+    </w:p>
+    <w:p>
+      <w:pPr>
+        <w:pStyle w:val="TDC2"/>
+        <w:tabs>
+          <w:tab w:val="right" w:leader="dot" w:pos="10195"/>
+        </w:tabs>
+        <w:rPr>
+          <w:rFonts w:asciiTheme="minorHAnsi" w:eastAsiaTheme="minorEastAsia" w:hAnsiTheme="minorHAnsi" w:cstheme="minorBidi"/>
+          <w:smallCaps w:val="0"/>
+          <w:noProof/>
+          <w:sz w:val="22"/>
+          <w:szCs w:val="22"/>
+          <w:lang w:val="es-AR" w:eastAsia="es-AR" w:bidi="ar-SA"/>
+        </w:rPr>
+      </w:pPr>
+      <w:hyperlink w:anchor="_Toc278448390" w:history="1">
+        <w:r>
+          <w:rPr>
+            <w:rStyle w:val="Hipervnculo"/>
+            <w:noProof/>
+            <w:lang w:val="es-ES"/>
+          </w:rPr>
+          <w:t>Log en Base de Datos</w:t>
+        </w:r>
+        <w:r>
+          <w:rPr>
+            <w:noProof/>
+            <w:webHidden/>
+          </w:rPr>
+          <w:tab/>
+        </w:r>
+        <w:r>
+          <w:rPr>
+            <w:noProof/>
+            <w:webHidden/>
+          </w:rPr>
+          <w:fldChar w:fldCharType="begin"/>
+        </w:r>
+        <w:r>
+          <w:rPr>
+            <w:noProof/>
+            <w:webHidden/>
+          </w:rPr>
+          <w:instrText xml:space="preserve"> PAGEREF _Toc278448390 \h </w:instrText>
+        </w:r>
+        <w:r>
+          <w:rPr>
+            <w:noProof/>
+            <w:webHidden/>
+          </w:rPr>
+        </w:r>
+        <w:r>
+          <w:rPr>
+            <w:noProof/>
+            <w:webHidden/>
+          </w:rPr>
+          <w:fldChar w:fldCharType="separate"/>
+        </w:r>
+        <w:r>
+          <w:rPr>
+            <w:noProof/>
+            <w:webHidden/>
+          </w:rPr>
+          <w:t>10</w:t>
+        </w:r>
+        <w:r>
+          <w:rPr>
+            <w:noProof/>
+            <w:webHidden/>
+          </w:rPr>
+          <w:fldChar w:fldCharType="end"/>
+        </w:r>
+      </w:hyperlink>
+    </w:p>
+    <w:p>
+      <w:pPr>
+        <w:pStyle w:val="TDC2"/>
+        <w:tabs>
+          <w:tab w:val="right" w:leader="dot" w:pos="10195"/>
+        </w:tabs>
+        <w:rPr>
+          <w:rFonts w:asciiTheme="minorHAnsi" w:eastAsiaTheme="minorEastAsia" w:hAnsiTheme="minorHAnsi" w:cstheme="minorBidi"/>
+          <w:smallCaps w:val="0"/>
+          <w:noProof/>
+          <w:sz w:val="22"/>
+          <w:szCs w:val="22"/>
+          <w:lang w:val="es-AR" w:eastAsia="es-AR" w:bidi="ar-SA"/>
+        </w:rPr>
+      </w:pPr>
+      <w:hyperlink w:anchor="_Toc278448391" w:history="1">
+        <w:r>
+          <w:rPr>
+            <w:rStyle w:val="Hipervnculo"/>
+            <w:noProof/>
+            <w:lang w:val="es-ES"/>
+          </w:rPr>
+          <w:t>Pantalla Archivos Procesados</w:t>
+        </w:r>
+        <w:r>
+          <w:rPr>
+            <w:noProof/>
+            <w:webHidden/>
+          </w:rPr>
+          <w:tab/>
+        </w:r>
+        <w:r>
+          <w:rPr>
+            <w:noProof/>
+            <w:webHidden/>
+          </w:rPr>
+          <w:fldChar w:fldCharType="begin"/>
+        </w:r>
+        <w:r>
+          <w:rPr>
+            <w:noProof/>
+            <w:webHidden/>
+          </w:rPr>
+          <w:instrText xml:space="preserve"> PAGEREF _Toc278448391 \h </w:instrText>
+        </w:r>
+        <w:r>
+          <w:rPr>
+            <w:noProof/>
+            <w:webHidden/>
+          </w:rPr>
+        </w:r>
+        <w:r>
+          <w:rPr>
+            <w:noProof/>
+            <w:webHidden/>
+          </w:rPr>
+          <w:fldChar w:fldCharType="separate"/>
+        </w:r>
+        <w:r>
+          <w:rPr>
+            <w:noProof/>
+            <w:webHidden/>
+          </w:rPr>
+          <w:t>10</w:t>
+        </w:r>
+        <w:r>
+          <w:rPr>
+            <w:noProof/>
+            <w:webHidden/>
+          </w:rPr>
+          <w:fldChar w:fldCharType="end"/>
+        </w:r>
+      </w:hyperlink>
+    </w:p>
+    <w:p>
+      <w:pPr>
+        <w:pStyle w:val="TDC2"/>
+        <w:tabs>
+          <w:tab w:val="right" w:leader="dot" w:pos="10195"/>
+        </w:tabs>
+        <w:rPr>
+          <w:rFonts w:asciiTheme="minorHAnsi" w:eastAsiaTheme="minorEastAsia" w:hAnsiTheme="minorHAnsi" w:cstheme="minorBidi"/>
+          <w:smallCaps w:val="0"/>
+          <w:noProof/>
+          <w:sz w:val="22"/>
+          <w:szCs w:val="22"/>
+          <w:lang w:val="es-AR" w:eastAsia="es-AR" w:bidi="ar-SA"/>
+        </w:rPr>
+      </w:pPr>
+      <w:hyperlink w:anchor="_Toc278448392" w:history="1">
+        <w:r>
+          <w:rPr>
+            <w:rStyle w:val="Hipervnculo"/>
+            <w:noProof/>
+            <w:lang w:val="es-ES"/>
+          </w:rPr>
+          <w:t>Solución</w:t>
+        </w:r>
+        <w:r>
+          <w:rPr>
+            <w:noProof/>
+            <w:webHidden/>
+          </w:rPr>
+          <w:tab/>
+        </w:r>
+        <w:r>
+          <w:rPr>
+            <w:noProof/>
+            <w:webHidden/>
+          </w:rPr>
+          <w:fldChar w:fldCharType="begin"/>
+        </w:r>
+        <w:r>
+          <w:rPr>
+            <w:noProof/>
+            <w:webHidden/>
+          </w:rPr>
+          <w:instrText xml:space="preserve"> PAGEREF _Toc278448392 \h </w:instrText>
+        </w:r>
+        <w:r>
+          <w:rPr>
+            <w:noProof/>
+            <w:webHidden/>
+          </w:rPr>
+        </w:r>
+        <w:r>
+          <w:rPr>
+            <w:noProof/>
+            <w:webHidden/>
+          </w:rPr>
+          <w:fldChar w:fldCharType="separate"/>
+        </w:r>
+        <w:r>
+          <w:rPr>
+            <w:noProof/>
+            <w:webHidden/>
+          </w:rPr>
+          <w:t>11</w:t>
         </w:r>
         <w:r>
           <w:rPr>
@@ -994,7 +1658,7 @@
       <w:bookmarkStart w:id="8" w:name="_Toc259137206"/>
       <w:bookmarkStart w:id="9" w:name="_Toc264447348"/>
       <w:bookmarkStart w:id="10" w:name="_Toc272680719"/>
-      <w:bookmarkStart w:id="11" w:name="_Toc278370377"/>
+      <w:bookmarkStart w:id="11" w:name="_Toc278448377"/>
       <w:r>
         <w:rPr>
           <w:lang w:val="es-ES"/>
@@ -1185,6 +1849,81 @@
           </w:p>
         </w:tc>
       </w:tr>
+      <w:tr>
+        <w:tc>
+          <w:tcPr>
+            <w:tcW w:w="787" w:type="pct"/>
+            <w:tcBorders>
+              <w:top w:val="single" w:sz="8" w:space="0" w:color="6EA0B0"/>
+              <w:left w:val="single" w:sz="8" w:space="0" w:color="6EA0B0"/>
+              <w:bottom w:val="single" w:sz="8" w:space="0" w:color="6EA0B0"/>
+            </w:tcBorders>
+          </w:tcPr>
+          <w:p>
+            <w:pPr>
+              <w:spacing w:after="0" w:line="240" w:lineRule="auto"/>
+              <w:rPr>
+                <w:bCs/>
+                <w:lang w:val="es-ES"/>
+              </w:rPr>
+            </w:pPr>
+            <w:r>
+              <w:rPr>
+                <w:bCs/>
+                <w:lang w:val="es-ES"/>
+              </w:rPr>
+              <w:t>24/11/2010</w:t>
+            </w:r>
+          </w:p>
+        </w:tc>
+        <w:tc>
+          <w:tcPr>
+            <w:tcW w:w="2717" w:type="pct"/>
+            <w:tcBorders>
+              <w:top w:val="single" w:sz="8" w:space="0" w:color="6EA0B0"/>
+              <w:bottom w:val="single" w:sz="8" w:space="0" w:color="6EA0B0"/>
+            </w:tcBorders>
+          </w:tcPr>
+          <w:p>
+            <w:pPr>
+              <w:spacing w:after="0" w:line="240" w:lineRule="auto"/>
+              <w:rPr>
+                <w:lang w:val="es-ES"/>
+              </w:rPr>
+            </w:pPr>
+            <w:r>
+              <w:rPr>
+                <w:lang w:val="es-ES"/>
+              </w:rPr>
+              <w:t>Se completa sección de Reprocesamiento.</w:t>
+            </w:r>
+          </w:p>
+        </w:tc>
+        <w:tc>
+          <w:tcPr>
+            <w:tcW w:w="1496" w:type="pct"/>
+            <w:tcBorders>
+              <w:top w:val="single" w:sz="8" w:space="0" w:color="6EA0B0"/>
+              <w:bottom w:val="single" w:sz="8" w:space="0" w:color="6EA0B0"/>
+              <w:right w:val="single" w:sz="8" w:space="0" w:color="6EA0B0"/>
+            </w:tcBorders>
+          </w:tcPr>
+          <w:p>
+            <w:pPr>
+              <w:spacing w:after="0" w:line="240" w:lineRule="auto"/>
+              <w:rPr>
+                <w:lang w:val="es-ES"/>
+              </w:rPr>
+            </w:pPr>
+            <w:r>
+              <w:rPr>
+                <w:lang w:val="es-ES"/>
+              </w:rPr>
+              <w:t>Jonathan Levy</w:t>
+            </w:r>
+          </w:p>
+        </w:tc>
+      </w:tr>
     </w:tbl>
     <w:p>
       <w:pPr>
@@ -1216,7 +1955,7 @@
           <w:lang w:val="es-ES"/>
         </w:rPr>
       </w:pPr>
-      <w:bookmarkStart w:id="12" w:name="_Toc278370378"/>
+      <w:bookmarkStart w:id="12" w:name="_Toc278448378"/>
       <w:r>
         <w:rPr>
           <w:lang w:val="es-ES"/>
@@ -1588,7 +2327,7 @@
           <w:lang w:val="es-ES"/>
         </w:rPr>
       </w:pPr>
-      <w:bookmarkStart w:id="13" w:name="_Toc278370379"/>
+      <w:bookmarkStart w:id="13" w:name="_Toc278448379"/>
       <w:r>
         <w:rPr>
           <w:lang w:val="es-ES"/>
@@ -1605,7 +2344,7 @@
           <w:lang w:val="es-ES"/>
         </w:rPr>
       </w:pPr>
-      <w:bookmarkStart w:id="14" w:name="_Toc278370380"/>
+      <w:bookmarkStart w:id="14" w:name="_Toc278448380"/>
       <w:r>
         <w:rPr>
           <w:lang w:val="es-ES"/>
@@ -1778,7 +2517,7 @@
           <w:lang w:val="es-ES"/>
         </w:rPr>
       </w:pPr>
-      <w:bookmarkStart w:id="15" w:name="_Toc278370381"/>
+      <w:bookmarkStart w:id="15" w:name="_Toc278448381"/>
       <w:r>
         <w:rPr>
           <w:lang w:val="es-ES"/>
@@ -1956,7 +2695,7 @@
           <w:lang w:val="es-ES"/>
         </w:rPr>
       </w:pPr>
-      <w:bookmarkStart w:id="16" w:name="_Toc278370382"/>
+      <w:bookmarkStart w:id="16" w:name="_Toc278448382"/>
       <w:r>
         <w:rPr>
           <w:lang w:val="es-ES"/>
@@ -2016,13 +2755,6 @@
         </w:rPr>
         <w:t>\code\trunk\code\SelfManagement.FilesProcessor\bin\Release</w:t>
       </w:r>
-    </w:p>
-    <w:p>
-      <w:pPr>
-        <w:rPr>
-          <w:lang w:val="es-ES"/>
-        </w:rPr>
-      </w:pPr>
     </w:p>
     <w:p>
       <w:pPr>
@@ -2063,7 +2795,7 @@
                   <pic:spPr bwMode="auto">
                     <a:xfrm>
                       <a:off x="0" y="0"/>
-                      <a:ext cx="5312364" cy="2977137"/>
+                      <a:ext cx="5305425" cy="2973248"/>
                     </a:xfrm>
                     <a:prstGeom prst="rect">
                       <a:avLst/>
@@ -2090,66 +2822,883 @@
     </w:p>
     <w:p>
       <w:pPr>
+        <w:pStyle w:val="Ttulo1"/>
+        <w:spacing w:after="60" w:line="240" w:lineRule="auto"/>
+        <w:rPr>
+          <w:lang w:val="es-ES"/>
+        </w:rPr>
+      </w:pPr>
+      <w:bookmarkStart w:id="17" w:name="_Toc278386215"/>
+      <w:bookmarkStart w:id="18" w:name="_Toc278386214"/>
+      <w:bookmarkStart w:id="19" w:name="_Toc278448383"/>
+      <w:r>
+        <w:rPr>
+          <w:lang w:val="es-ES"/>
+        </w:rPr>
+        <w:t>Cuenta</w:t>
+      </w:r>
+      <w:bookmarkEnd w:id="18"/>
+      <w:bookmarkEnd w:id="19"/>
+    </w:p>
+    <w:p>
+      <w:pPr>
+        <w:pStyle w:val="Ttulo2"/>
+        <w:rPr>
+          <w:lang w:val="es-ES"/>
+        </w:rPr>
+      </w:pPr>
+      <w:bookmarkStart w:id="20" w:name="_Toc278448384"/>
+      <w:r>
+        <w:rPr>
+          <w:lang w:val="es-ES"/>
+        </w:rPr>
+        <w:t>Iniciar Sesión</w:t>
+      </w:r>
+      <w:bookmarkEnd w:id="17"/>
+      <w:bookmarkEnd w:id="20"/>
+    </w:p>
+    <w:p>
+      <w:pPr>
+        <w:pStyle w:val="ParrafoconNumeracin"/>
+      </w:pPr>
+      <w:r>
+        <w:t xml:space="preserve">Abrir un navegador web, como Mozilla Firefox, y dirigirse a </w:t>
+      </w:r>
+      <w:hyperlink r:id="rId11" w:history="1">
+        <w:r>
+          <w:rPr>
+            <w:rStyle w:val="Hipervnculo"/>
+          </w:rPr>
+          <w:t>http://callcenter.selfmanagement.com/</w:t>
+        </w:r>
+      </w:hyperlink>
+      <w:r>
+        <w:t>.</w:t>
+      </w:r>
+    </w:p>
+    <w:p>
+      <w:pPr>
+        <w:jc w:val="center"/>
+        <w:rPr>
+          <w:lang w:val="es-ES"/>
+        </w:rPr>
+      </w:pPr>
+      <w:r>
+        <w:rPr>
+          <w:lang w:val="es-ES"/>
+        </w:rPr>
+        <w:drawing>
+          <wp:inline distT="0" distB="0" distL="0" distR="0">
+            <wp:extent cx="5076349" cy="3502438"/>
+            <wp:effectExtent l="19050" t="0" r="0" b="0"/>
+            <wp:docPr id="11" name="Imagen 6"/>
+            <wp:cNvGraphicFramePr>
+              <a:graphicFrameLocks xmlns:a="http://schemas.openxmlformats.org/drawingml/2006/main" noChangeAspect="1"/>
+            </wp:cNvGraphicFramePr>
+            <a:graphic xmlns:a="http://schemas.openxmlformats.org/drawingml/2006/main">
+              <a:graphicData uri="http://schemas.openxmlformats.org/drawingml/2006/picture">
+                <pic:pic xmlns:pic="http://schemas.openxmlformats.org/drawingml/2006/picture">
+                  <pic:nvPicPr>
+                    <pic:cNvPr id="0" name="Picture 6"/>
+                    <pic:cNvPicPr>
+                      <a:picLocks noChangeAspect="1" noChangeArrowheads="1"/>
+                    </pic:cNvPicPr>
+                  </pic:nvPicPr>
+                  <pic:blipFill>
+                    <a:blip r:embed="rId12" cstate="print"/>
+                    <a:srcRect/>
+                    <a:stretch>
+                      <a:fillRect/>
+                    </a:stretch>
+                  </pic:blipFill>
+                  <pic:spPr bwMode="auto">
+                    <a:xfrm>
+                      <a:off x="0" y="0"/>
+                      <a:ext cx="5076349" cy="3502438"/>
+                    </a:xfrm>
+                    <a:prstGeom prst="rect">
+                      <a:avLst/>
+                    </a:prstGeom>
+                    <a:noFill/>
+                    <a:ln w="9525">
+                      <a:noFill/>
+                      <a:miter lim="800000"/>
+                      <a:headEnd/>
+                      <a:tailEnd/>
+                    </a:ln>
+                  </pic:spPr>
+                </pic:pic>
+              </a:graphicData>
+            </a:graphic>
+          </wp:inline>
+        </w:drawing>
+      </w:r>
+    </w:p>
+    <w:p>
+      <w:pPr>
+        <w:pStyle w:val="ParrafoconNumeracin"/>
+      </w:pPr>
+      <w:r>
+        <w:lastRenderedPageBreak/>
+        <w:t xml:space="preserve">Presionar el link </w:t>
+      </w:r>
+      <w:r>
+        <w:rPr>
+          <w:b/>
+        </w:rPr>
+        <w:t>Iniciar Sesión</w:t>
+      </w:r>
+      <w:r>
+        <w:t xml:space="preserve"> en el margen superior derecho</w:t>
+      </w:r>
+      <w:r>
+        <w:t xml:space="preserve"> de la página el cual lo </w:t>
+      </w:r>
+      <w:r>
+        <w:t xml:space="preserve">llevará a la </w:t>
+      </w:r>
+      <w:r>
+        <w:t>página de inicio de sesión.</w:t>
+      </w:r>
+    </w:p>
+    <w:p>
+      <w:pPr>
+        <w:pStyle w:val="ParrafoconNumeracin"/>
+      </w:pPr>
+      <w:r>
+        <w:t xml:space="preserve">Ingresar las credenciales para el sistema SelfManagement y presionar el link </w:t>
+      </w:r>
+      <w:r>
+        <w:rPr>
+          <w:b/>
+        </w:rPr>
+        <w:t>Iniciar Sesión</w:t>
+      </w:r>
+      <w:r>
+        <w:t>.</w:t>
+      </w:r>
+    </w:p>
+    <w:p>
+      <w:pPr>
+        <w:jc w:val="center"/>
+        <w:rPr>
+          <w:lang w:val="es-ES"/>
+        </w:rPr>
+      </w:pPr>
+      <w:r>
+        <w:rPr>
+          <w:lang w:val="es-ES"/>
+        </w:rPr>
+        <w:drawing>
+          <wp:inline distT="0" distB="0" distL="0" distR="0">
+            <wp:extent cx="5052060" cy="3847338"/>
+            <wp:effectExtent l="19050" t="0" r="0" b="0"/>
+            <wp:docPr id="15" name="Imagen 3"/>
+            <wp:cNvGraphicFramePr>
+              <a:graphicFrameLocks xmlns:a="http://schemas.openxmlformats.org/drawingml/2006/main" noChangeAspect="1"/>
+            </wp:cNvGraphicFramePr>
+            <a:graphic xmlns:a="http://schemas.openxmlformats.org/drawingml/2006/main">
+              <a:graphicData uri="http://schemas.openxmlformats.org/drawingml/2006/picture">
+                <pic:pic xmlns:pic="http://schemas.openxmlformats.org/drawingml/2006/picture">
+                  <pic:nvPicPr>
+                    <pic:cNvPr id="0" name="Picture 3"/>
+                    <pic:cNvPicPr>
+                      <a:picLocks noChangeAspect="1" noChangeArrowheads="1"/>
+                    </pic:cNvPicPr>
+                  </pic:nvPicPr>
+                  <pic:blipFill>
+                    <a:blip r:embed="rId13"/>
+                    <a:srcRect/>
+                    <a:stretch>
+                      <a:fillRect/>
+                    </a:stretch>
+                  </pic:blipFill>
+                  <pic:spPr bwMode="auto">
+                    <a:xfrm>
+                      <a:off x="0" y="0"/>
+                      <a:ext cx="5052060" cy="3847338"/>
+                    </a:xfrm>
+                    <a:prstGeom prst="rect">
+                      <a:avLst/>
+                    </a:prstGeom>
+                    <a:noFill/>
+                    <a:ln w="9525">
+                      <a:noFill/>
+                      <a:miter lim="800000"/>
+                      <a:headEnd/>
+                      <a:tailEnd/>
+                    </a:ln>
+                  </pic:spPr>
+                </pic:pic>
+              </a:graphicData>
+            </a:graphic>
+          </wp:inline>
+        </w:drawing>
+      </w:r>
+    </w:p>
+    <w:p>
+      <w:pPr>
+        <w:pStyle w:val="ParrafoconNumeracin"/>
+      </w:pPr>
+      <w:r>
+        <w:t>El sistema lo re-direccionará a la pantalla principal donde deberá observar su nombre de usuario y rol en el margen superior derecho.</w:t>
+      </w:r>
+    </w:p>
+    <w:p>
+      <w:pPr>
+        <w:jc w:val="center"/>
+        <w:rPr>
+          <w:lang w:val="es-ES"/>
+        </w:rPr>
+      </w:pPr>
+      <w:r>
+        <w:rPr>
+          <w:noProof/>
+          <w:lang w:val="es-AR" w:eastAsia="es-AR" w:bidi="ar-SA"/>
+        </w:rPr>
+        <w:drawing>
+          <wp:inline distT="0" distB="0" distL="0" distR="0">
+            <wp:extent cx="5052765" cy="3847876"/>
+            <wp:effectExtent l="19050" t="0" r="0" b="0"/>
+            <wp:docPr id="17" name="16 Imagen" descr="inicial.png"/>
+            <wp:cNvGraphicFramePr>
+              <a:graphicFrameLocks xmlns:a="http://schemas.openxmlformats.org/drawingml/2006/main" noChangeAspect="1"/>
+            </wp:cNvGraphicFramePr>
+            <a:graphic xmlns:a="http://schemas.openxmlformats.org/drawingml/2006/main">
+              <a:graphicData uri="http://schemas.openxmlformats.org/drawingml/2006/picture">
+                <pic:pic xmlns:pic="http://schemas.openxmlformats.org/drawingml/2006/picture">
+                  <pic:nvPicPr>
+                    <pic:cNvPr id="0" name="inicial.png"/>
+                    <pic:cNvPicPr/>
+                  </pic:nvPicPr>
+                  <pic:blipFill>
+                    <a:blip r:embed="rId14"/>
+                    <a:stretch>
+                      <a:fillRect/>
+                    </a:stretch>
+                  </pic:blipFill>
+                  <pic:spPr>
+                    <a:xfrm>
+                      <a:off x="0" y="0"/>
+                      <a:ext cx="5052765" cy="3847876"/>
+                    </a:xfrm>
+                    <a:prstGeom prst="rect">
+                      <a:avLst/>
+                    </a:prstGeom>
+                  </pic:spPr>
+                </pic:pic>
+              </a:graphicData>
+            </a:graphic>
+          </wp:inline>
+        </w:drawing>
+      </w:r>
+    </w:p>
+    <w:p>
+      <w:pPr>
+        <w:pStyle w:val="Ttulo2"/>
+        <w:rPr>
+          <w:lang w:val="es-ES"/>
+        </w:rPr>
+      </w:pPr>
+      <w:bookmarkStart w:id="21" w:name="_Toc278386216"/>
+      <w:bookmarkStart w:id="22" w:name="_Toc278448385"/>
+      <w:r>
+        <w:rPr>
+          <w:lang w:val="es-ES"/>
+        </w:rPr>
+        <w:lastRenderedPageBreak/>
+        <w:t>Cambiar Contraseña</w:t>
+      </w:r>
+      <w:bookmarkEnd w:id="21"/>
+      <w:bookmarkEnd w:id="22"/>
+    </w:p>
+    <w:p>
+      <w:pPr>
+        <w:pStyle w:val="Prrafodelista"/>
+        <w:numPr>
+          <w:ilvl w:val="0"/>
+          <w:numId w:val="2"/>
+        </w:numPr>
+        <w:spacing w:after="0" w:line="240" w:lineRule="auto"/>
+        <w:rPr>
+          <w:lang w:val="es-ES"/>
+        </w:rPr>
+      </w:pPr>
+      <w:r>
+        <w:rPr>
+          <w:lang w:val="es-ES"/>
+        </w:rPr>
+        <w:t xml:space="preserve">Una vez iniciada la sesión en el sistema SelfManagement, presionar el link </w:t>
+      </w:r>
+      <w:r>
+        <w:rPr>
+          <w:b/>
+          <w:lang w:val="es-ES"/>
+        </w:rPr>
+        <w:t>Contraseñas</w:t>
+      </w:r>
+      <w:r>
+        <w:rPr>
+          <w:lang w:val="es-ES"/>
+        </w:rPr>
+        <w:t xml:space="preserve"> en el margen superior derecho.</w:t>
+      </w:r>
+    </w:p>
+    <w:p>
+      <w:pPr>
         <w:ind w:left="1134"/>
         <w:rPr>
           <w:lang w:val="es-ES"/>
         </w:rPr>
       </w:pPr>
+      <w:r>
+        <w:rPr>
+          <w:noProof/>
+          <w:lang w:val="es-AR" w:eastAsia="es-AR" w:bidi="ar-SA"/>
+        </w:rPr>
+        <w:drawing>
+          <wp:inline distT="0" distB="0" distL="0" distR="0">
+            <wp:extent cx="5052765" cy="3847876"/>
+            <wp:effectExtent l="19050" t="0" r="0" b="0"/>
+            <wp:docPr id="18" name="17 Imagen" descr="contraseña.png"/>
+            <wp:cNvGraphicFramePr>
+              <a:graphicFrameLocks xmlns:a="http://schemas.openxmlformats.org/drawingml/2006/main" noChangeAspect="1"/>
+            </wp:cNvGraphicFramePr>
+            <a:graphic xmlns:a="http://schemas.openxmlformats.org/drawingml/2006/main">
+              <a:graphicData uri="http://schemas.openxmlformats.org/drawingml/2006/picture">
+                <pic:pic xmlns:pic="http://schemas.openxmlformats.org/drawingml/2006/picture">
+                  <pic:nvPicPr>
+                    <pic:cNvPr id="0" name="contraseña.png"/>
+                    <pic:cNvPicPr/>
+                  </pic:nvPicPr>
+                  <pic:blipFill>
+                    <a:blip r:embed="rId15"/>
+                    <a:stretch>
+                      <a:fillRect/>
+                    </a:stretch>
+                  </pic:blipFill>
+                  <pic:spPr>
+                    <a:xfrm>
+                      <a:off x="0" y="0"/>
+                      <a:ext cx="5052765" cy="3847876"/>
+                    </a:xfrm>
+                    <a:prstGeom prst="rect">
+                      <a:avLst/>
+                    </a:prstGeom>
+                  </pic:spPr>
+                </pic:pic>
+              </a:graphicData>
+            </a:graphic>
+          </wp:inline>
+        </w:drawing>
+      </w:r>
+    </w:p>
+    <w:p>
+      <w:pPr>
+        <w:pStyle w:val="Prrafodelista"/>
+        <w:numPr>
+          <w:ilvl w:val="0"/>
+          <w:numId w:val="2"/>
+        </w:numPr>
+        <w:spacing w:after="0" w:line="240" w:lineRule="auto"/>
+        <w:rPr>
+          <w:lang w:val="es-ES"/>
+        </w:rPr>
+      </w:pPr>
+      <w:r>
+        <w:rPr>
+          <w:lang w:val="es-ES"/>
+        </w:rPr>
+        <w:t xml:space="preserve">En la pantalla de cambio de contraseña, ingresar la contraseña actual, la nueva contraseña y la confirmación de la misma y presionar el link </w:t>
+      </w:r>
+      <w:r>
+        <w:rPr>
+          <w:b/>
+          <w:lang w:val="es-ES"/>
+        </w:rPr>
+        <w:t>Cambiar Contraseña</w:t>
+      </w:r>
+      <w:r>
+        <w:rPr>
+          <w:lang w:val="es-ES"/>
+        </w:rPr>
+        <w:t>.</w:t>
+      </w:r>
+    </w:p>
+    <w:p>
+      <w:pPr>
+        <w:pStyle w:val="Prrafodelista"/>
+        <w:numPr>
+          <w:ilvl w:val="0"/>
+          <w:numId w:val="2"/>
+        </w:numPr>
+        <w:spacing w:after="0" w:line="240" w:lineRule="auto"/>
+        <w:jc w:val="center"/>
+        <w:rPr>
+          <w:lang w:val="es-ES"/>
+        </w:rPr>
+      </w:pPr>
+      <w:r>
+        <w:rPr>
+          <w:noProof/>
+          <w:lang w:val="es-AR" w:eastAsia="es-AR" w:bidi="ar-SA"/>
+        </w:rPr>
+        <w:drawing>
+          <wp:inline distT="0" distB="0" distL="0" distR="0">
+            <wp:extent cx="5052060" cy="3847338"/>
+            <wp:effectExtent l="19050" t="0" r="0" b="0"/>
+            <wp:docPr id="20" name="19 Imagen" descr="contraseñaCambiar.png"/>
+            <wp:cNvGraphicFramePr>
+              <a:graphicFrameLocks xmlns:a="http://schemas.openxmlformats.org/drawingml/2006/main" noChangeAspect="1"/>
+            </wp:cNvGraphicFramePr>
+            <a:graphic xmlns:a="http://schemas.openxmlformats.org/drawingml/2006/main">
+              <a:graphicData uri="http://schemas.openxmlformats.org/drawingml/2006/picture">
+                <pic:pic xmlns:pic="http://schemas.openxmlformats.org/drawingml/2006/picture">
+                  <pic:nvPicPr>
+                    <pic:cNvPr id="0" name="contraseñaCambiar.png"/>
+                    <pic:cNvPicPr/>
+                  </pic:nvPicPr>
+                  <pic:blipFill>
+                    <a:blip r:embed="rId16"/>
+                    <a:stretch>
+                      <a:fillRect/>
+                    </a:stretch>
+                  </pic:blipFill>
+                  <pic:spPr>
+                    <a:xfrm>
+                      <a:off x="0" y="0"/>
+                      <a:ext cx="5052060" cy="3847338"/>
+                    </a:xfrm>
+                    <a:prstGeom prst="rect">
+                      <a:avLst/>
+                    </a:prstGeom>
+                  </pic:spPr>
+                </pic:pic>
+              </a:graphicData>
+            </a:graphic>
+          </wp:inline>
+        </w:drawing>
+      </w:r>
     </w:p>
     <w:p>
       <w:pPr>
         <w:pStyle w:val="Ttulo1"/>
-        <w:rPr>
-          <w:lang w:val="es-ES"/>
-        </w:rPr>
-      </w:pPr>
-      <w:bookmarkStart w:id="17" w:name="_Toc278370383"/>
+        <w:spacing w:after="60" w:line="240" w:lineRule="auto"/>
+        <w:rPr>
+          <w:lang w:val="es-ES"/>
+        </w:rPr>
+      </w:pPr>
+      <w:bookmarkStart w:id="23" w:name="_Toc278448386"/>
+      <w:r>
+        <w:rPr>
+          <w:lang w:val="es-ES"/>
+        </w:rPr>
+        <w:lastRenderedPageBreak/>
+        <w:t>Logs</w:t>
+      </w:r>
+      <w:bookmarkEnd w:id="23"/>
+    </w:p>
+    <w:p>
+      <w:pPr>
+        <w:pStyle w:val="Ttulo2"/>
+        <w:rPr>
+          <w:lang w:val="es-ES"/>
+        </w:rPr>
+      </w:pPr>
+      <w:bookmarkStart w:id="24" w:name="_Toc278448387"/>
+      <w:r>
+        <w:rPr>
+          <w:lang w:val="es-ES"/>
+        </w:rPr>
+        <w:t>Visualizar Archivos Procesados</w:t>
+      </w:r>
+      <w:bookmarkEnd w:id="24"/>
+    </w:p>
+    <w:p>
+      <w:pPr>
+        <w:pStyle w:val="Prrafodelista"/>
+        <w:numPr>
+          <w:ilvl w:val="0"/>
+          <w:numId w:val="8"/>
+        </w:numPr>
+        <w:spacing w:after="0" w:line="240" w:lineRule="auto"/>
+        <w:rPr>
+          <w:lang w:val="es-ES"/>
+        </w:rPr>
+      </w:pPr>
+      <w:r>
+        <w:rPr>
+          <w:lang w:val="es-ES"/>
+        </w:rPr>
+        <w:t xml:space="preserve">Una vez iniciada la sesión en el sistema SelfManagement, presionar el link </w:t>
+      </w:r>
+      <w:r>
+        <w:rPr>
+          <w:b/>
+          <w:lang w:val="es-ES"/>
+        </w:rPr>
+        <w:t>Logs</w:t>
+      </w:r>
+      <w:r>
+        <w:rPr>
+          <w:lang w:val="es-ES"/>
+        </w:rPr>
+        <w:t xml:space="preserve"> </w:t>
+      </w:r>
+      <w:r>
+        <w:rPr>
+          <w:lang w:val="es-ES"/>
+        </w:rPr>
+        <w:t>d</w:t>
+      </w:r>
+      <w:r>
+        <w:rPr>
+          <w:lang w:val="es-ES"/>
+        </w:rPr>
+        <w:t xml:space="preserve">el </w:t>
+      </w:r>
+      <w:r>
+        <w:rPr>
+          <w:lang w:val="es-ES"/>
+        </w:rPr>
+        <w:t>menú de navegación</w:t>
+      </w:r>
+      <w:r>
+        <w:rPr>
+          <w:lang w:val="es-ES"/>
+        </w:rPr>
+        <w:t>.</w:t>
+      </w:r>
+    </w:p>
+    <w:p>
+      <w:pPr>
+        <w:pStyle w:val="Prrafodelista"/>
+        <w:numPr>
+          <w:ilvl w:val="0"/>
+          <w:numId w:val="8"/>
+        </w:numPr>
+        <w:spacing w:after="0" w:line="240" w:lineRule="auto"/>
+        <w:rPr>
+          <w:lang w:val="es-ES"/>
+        </w:rPr>
+      </w:pPr>
+      <w:r>
+        <w:rPr>
+          <w:lang w:val="es-ES"/>
+        </w:rPr>
+        <w:t xml:space="preserve">En la pantalla de Logs, se pueden visualizar el </w:t>
+      </w:r>
+      <w:r>
+        <w:rPr>
+          <w:b/>
+          <w:lang w:val="es-ES"/>
+        </w:rPr>
+        <w:t>Filtro de Archivos</w:t>
+      </w:r>
+      <w:r>
+        <w:rPr>
+          <w:lang w:val="es-ES"/>
+        </w:rPr>
+        <w:t xml:space="preserve"> y los </w:t>
+      </w:r>
+      <w:r>
+        <w:rPr>
+          <w:b/>
+          <w:lang w:val="es-ES"/>
+        </w:rPr>
+        <w:t>Resultados</w:t>
+      </w:r>
+      <w:r>
+        <w:rPr>
+          <w:lang w:val="es-ES"/>
+        </w:rPr>
+        <w:t xml:space="preserve">. Dentro del Filtro puede filtrar por distintos criterios y luego presionando </w:t>
+      </w:r>
+      <w:r>
+        <w:rPr>
+          <w:lang w:val="es-ES"/>
+        </w:rPr>
+        <w:t xml:space="preserve">el botón </w:t>
+      </w:r>
+      <w:r>
+        <w:rPr>
+          <w:b/>
+          <w:lang w:val="es-ES"/>
+        </w:rPr>
+        <w:t>Filtrar</w:t>
+      </w:r>
+      <w:r>
+        <w:rPr>
+          <w:lang w:val="es-ES"/>
+        </w:rPr>
+        <w:t xml:space="preserve"> aparecerán los resultados en el recuadro inferior</w:t>
+      </w:r>
+      <w:r>
+        <w:rPr>
+          <w:lang w:val="es-ES"/>
+        </w:rPr>
+        <w:t>.</w:t>
+      </w:r>
+    </w:p>
+    <w:p>
+      <w:pPr>
+        <w:jc w:val="center"/>
+        <w:rPr>
+          <w:lang w:val="es-ES"/>
+        </w:rPr>
+      </w:pPr>
+      <w:r>
+        <w:rPr>
+          <w:noProof/>
+          <w:lang w:val="es-AR" w:eastAsia="es-AR" w:bidi="ar-SA"/>
+        </w:rPr>
+        <w:drawing>
+          <wp:inline distT="0" distB="0" distL="0" distR="0">
+            <wp:extent cx="5349240" cy="4150805"/>
+            <wp:effectExtent l="19050" t="0" r="3810" b="0"/>
+            <wp:docPr id="21" name="20 Imagen" descr="logPantalla.png"/>
+            <wp:cNvGraphicFramePr>
+              <a:graphicFrameLocks xmlns:a="http://schemas.openxmlformats.org/drawingml/2006/main" noChangeAspect="1"/>
+            </wp:cNvGraphicFramePr>
+            <a:graphic xmlns:a="http://schemas.openxmlformats.org/drawingml/2006/main">
+              <a:graphicData uri="http://schemas.openxmlformats.org/drawingml/2006/picture">
+                <pic:pic xmlns:pic="http://schemas.openxmlformats.org/drawingml/2006/picture">
+                  <pic:nvPicPr>
+                    <pic:cNvPr id="0" name="logPantalla.png"/>
+                    <pic:cNvPicPr/>
+                  </pic:nvPicPr>
+                  <pic:blipFill>
+                    <a:blip r:embed="rId17"/>
+                    <a:stretch>
+                      <a:fillRect/>
+                    </a:stretch>
+                  </pic:blipFill>
+                  <pic:spPr>
+                    <a:xfrm>
+                      <a:off x="0" y="0"/>
+                      <a:ext cx="5349240" cy="4150805"/>
+                    </a:xfrm>
+                    <a:prstGeom prst="rect">
+                      <a:avLst/>
+                    </a:prstGeom>
+                  </pic:spPr>
+                </pic:pic>
+              </a:graphicData>
+            </a:graphic>
+          </wp:inline>
+        </w:drawing>
+      </w:r>
+    </w:p>
+    <w:p>
+      <w:pPr>
+        <w:pStyle w:val="Ttulo1"/>
+        <w:rPr>
+          <w:lang w:val="es-ES"/>
+        </w:rPr>
+      </w:pPr>
+      <w:bookmarkStart w:id="25" w:name="_Toc278448388"/>
       <w:r>
         <w:rPr>
           <w:lang w:val="es-ES"/>
         </w:rPr>
         <w:t>Reprocesamiento</w:t>
       </w:r>
-      <w:bookmarkEnd w:id="17"/>
-    </w:p>
-    <w:p>
-      <w:pPr>
-        <w:rPr>
-          <w:lang w:val="es-ES"/>
-        </w:rPr>
-      </w:pPr>
-    </w:p>
-    <w:p>
-      <w:pPr>
-        <w:rPr>
-          <w:lang w:val="es-ES"/>
-        </w:rPr>
-      </w:pPr>
-      <w:r>
-        <w:rPr>
-          <w:lang w:val="es-ES"/>
-        </w:rPr>
-        <w:t xml:space="preserve">Al finalizar la ejecución de </w:t>
+      <w:bookmarkEnd w:id="25"/>
+    </w:p>
+    <w:p>
+      <w:pPr>
+        <w:pStyle w:val="Ttulo2"/>
+        <w:rPr>
+          <w:lang w:val="es-ES"/>
+        </w:rPr>
+      </w:pPr>
+      <w:bookmarkStart w:id="26" w:name="_Toc278448389"/>
+      <w:r>
+        <w:rPr>
+          <w:lang w:val="es-ES"/>
+        </w:rPr>
+        <w:t>Error por consola</w:t>
+      </w:r>
+      <w:bookmarkEnd w:id="26"/>
+    </w:p>
+    <w:p>
+      <w:pPr>
+        <w:rPr>
+          <w:lang w:val="es-ES"/>
+        </w:rPr>
+      </w:pPr>
+      <w:r>
+        <w:rPr>
+          <w:lang w:val="es-ES"/>
+        </w:rPr>
+        <w:t xml:space="preserve">Luego de la ejecución de </w:t>
       </w:r>
       <w:r>
         <w:rPr>
           <w:i/>
           <w:lang w:val="es-ES"/>
         </w:rPr>
+        <w:t>S</w:t>
+      </w:r>
+      <w:r>
+        <w:rPr>
+          <w:i/>
+          <w:lang w:val="es-ES"/>
+        </w:rPr>
+        <w:t>elfManagement.FilesProcessor.exe</w:t>
+      </w:r>
+      <w:r>
+        <w:rPr>
+          <w:lang w:val="es-ES"/>
+        </w:rPr>
+        <w:t xml:space="preserve"> y en caso de haberse producido un error durante el procesamiento, lo visualizará en la consola:</w:t>
+      </w:r>
+    </w:p>
+    <w:p>
+      <w:pPr>
+        <w:rPr>
+          <w:lang w:val="es-ES"/>
+        </w:rPr>
+      </w:pPr>
+      <w:r>
+        <w:rPr>
+          <w:noProof/>
+          <w:lang w:val="es-AR" w:eastAsia="es-AR" w:bidi="ar-SA"/>
+        </w:rPr>
+        <w:drawing>
+          <wp:inline distT="0" distB="0" distL="0" distR="0">
+            <wp:extent cx="3869596" cy="1954803"/>
+            <wp:effectExtent l="19050" t="0" r="0" b="0"/>
+            <wp:docPr id="6" name="5 Imagen" descr="errorConsola.png"/>
+            <wp:cNvGraphicFramePr>
+              <a:graphicFrameLocks xmlns:a="http://schemas.openxmlformats.org/drawingml/2006/main" noChangeAspect="1"/>
+            </wp:cNvGraphicFramePr>
+            <a:graphic xmlns:a="http://schemas.openxmlformats.org/drawingml/2006/main">
+              <a:graphicData uri="http://schemas.openxmlformats.org/drawingml/2006/picture">
+                <pic:pic xmlns:pic="http://schemas.openxmlformats.org/drawingml/2006/picture">
+                  <pic:nvPicPr>
+                    <pic:cNvPr id="0" name="errorConsola.png"/>
+                    <pic:cNvPicPr/>
+                  </pic:nvPicPr>
+                  <pic:blipFill>
+                    <a:blip r:embed="rId18"/>
+                    <a:stretch>
+                      <a:fillRect/>
+                    </a:stretch>
+                  </pic:blipFill>
+                  <pic:spPr>
+                    <a:xfrm>
+                      <a:off x="0" y="0"/>
+                      <a:ext cx="3869596" cy="1954803"/>
+                    </a:xfrm>
+                    <a:prstGeom prst="rect">
+                      <a:avLst/>
+                    </a:prstGeom>
+                  </pic:spPr>
+                </pic:pic>
+              </a:graphicData>
+            </a:graphic>
+          </wp:inline>
+        </w:drawing>
+      </w:r>
+    </w:p>
+    <w:p>
+      <w:pPr>
+        <w:pStyle w:val="Ttulo2"/>
+        <w:rPr>
+          <w:lang w:val="es-ES"/>
+        </w:rPr>
+      </w:pPr>
+      <w:bookmarkStart w:id="27" w:name="_Toc278448390"/>
+      <w:r>
+        <w:rPr>
+          <w:lang w:val="es-ES"/>
+        </w:rPr>
+        <w:lastRenderedPageBreak/>
+        <w:t>Log en Base de Datos</w:t>
+      </w:r>
+      <w:bookmarkEnd w:id="27"/>
+    </w:p>
+    <w:p>
+      <w:pPr>
+        <w:rPr>
+          <w:lang w:val="es-ES"/>
+        </w:rPr>
+      </w:pPr>
+      <w:r>
+        <w:rPr>
+          <w:i/>
+          <w:lang w:val="es-ES"/>
+        </w:rPr>
+        <w:t xml:space="preserve"> </w:t>
+      </w:r>
+      <w:r>
+        <w:rPr>
+          <w:lang w:val="es-ES"/>
+        </w:rPr>
+        <w:t xml:space="preserve">Por otro lado al finalizar la ejecución de </w:t>
+      </w:r>
+      <w:r>
+        <w:rPr>
+          <w:i/>
+          <w:lang w:val="es-ES"/>
+        </w:rPr>
         <w:t>SelfManagement.FilesProcessor.exe</w:t>
       </w:r>
       <w:r>
         <w:rPr>
+          <w:lang w:val="es-ES"/>
+        </w:rPr>
+        <w:t xml:space="preserve">  </w:t>
+      </w:r>
+      <w:r>
+        <w:rPr>
+          <w:lang w:val="es-ES"/>
+        </w:rPr>
+        <w:t>se almacena un log en la Base de Datos en donde se puede consultar si hubo errores</w:t>
+      </w:r>
+      <w:r>
+        <w:rPr>
+          <w:lang w:val="es-ES"/>
+        </w:rPr>
+        <w:t xml:space="preserve"> en determinado archivo y cuál fue la línea que falló</w:t>
+      </w:r>
+      <w:r>
+        <w:rPr>
+          <w:lang w:val="es-ES"/>
+        </w:rPr>
+        <w:t xml:space="preserve">. </w:t>
+      </w:r>
+      <w:r>
+        <w:rPr>
+          <w:lang w:val="es-ES"/>
+        </w:rPr>
+        <w:t>Para ello v</w:t>
+      </w:r>
+      <w:r>
+        <w:rPr>
+          <w:lang w:val="es-ES"/>
+        </w:rPr>
+        <w:t xml:space="preserve">er la tabla </w:t>
+      </w:r>
+      <w:r>
+        <w:rPr>
           <w:i/>
           <w:lang w:val="es-ES"/>
         </w:rPr>
-        <w:t xml:space="preserve"> </w:t>
-      </w:r>
-      <w:r>
-        <w:rPr>
-          <w:lang w:val="es-ES"/>
-        </w:rPr>
-        <w:t xml:space="preserve"> se almacena un log en la Base de Datos en donde se puede consultar si hubo errores. Ver la tabla ProcessedFiles:</w:t>
+        <w:t>ProcessedFiles</w:t>
+      </w:r>
+      <w:r>
+        <w:rPr>
+          <w:lang w:val="es-ES"/>
+        </w:rPr>
+        <w:t>, por ejemplo utilizando la herramienta Microsoft SQL Server Management Studio</w:t>
+      </w:r>
+      <w:r>
+        <w:rPr>
+          <w:lang w:val="es-ES"/>
+        </w:rPr>
+        <w:t>:</w:t>
       </w:r>
     </w:p>
     <w:p>
@@ -2165,12 +3714,11 @@
           <w:noProof/>
           <w:lang w:val="es-AR" w:eastAsia="es-AR" w:bidi="ar-SA"/>
         </w:rPr>
-        <w:lastRenderedPageBreak/>
         <w:drawing>
           <wp:inline distT="0" distB="0" distL="0" distR="0">
-            <wp:extent cx="6480175" cy="3631565"/>
-            <wp:effectExtent l="19050" t="0" r="0" b="0"/>
-            <wp:docPr id="2" name="1 Imagen" descr="logProcessedFiles.png"/>
+            <wp:extent cx="6203927" cy="2284033"/>
+            <wp:effectExtent l="19050" t="0" r="6373" b="0"/>
+            <wp:docPr id="10" name="9 Imagen" descr="logProcessedFiles.png"/>
             <wp:cNvGraphicFramePr>
               <a:graphicFrameLocks xmlns:a="http://schemas.openxmlformats.org/drawingml/2006/main" noChangeAspect="1"/>
             </wp:cNvGraphicFramePr>
@@ -2182,7 +3730,7 @@
                     <pic:cNvPicPr/>
                   </pic:nvPicPr>
                   <pic:blipFill>
-                    <a:blip r:embed="rId11"/>
+                    <a:blip r:embed="rId19"/>
                     <a:stretch>
                       <a:fillRect/>
                     </a:stretch>
@@ -2190,7 +3738,7 @@
                   <pic:spPr>
                     <a:xfrm>
                       <a:off x="0" y="0"/>
-                      <a:ext cx="6480175" cy="3631565"/>
+                      <a:ext cx="6203927" cy="2284033"/>
                     </a:xfrm>
                     <a:prstGeom prst="rect">
                       <a:avLst/>
@@ -2202,13 +3750,222 @@
           </wp:inline>
         </w:drawing>
       </w:r>
-      <w:r>
+    </w:p>
+    <w:p>
+      <w:pPr>
+        <w:pStyle w:val="Ttulo2"/>
+        <w:rPr>
+          <w:lang w:val="es-ES"/>
+        </w:rPr>
+      </w:pPr>
+      <w:bookmarkStart w:id="28" w:name="_Toc278448391"/>
+      <w:r>
+        <w:rPr>
+          <w:lang w:val="es-ES"/>
+        </w:rPr>
+        <w:t xml:space="preserve">Pantalla </w:t>
+      </w:r>
+      <w:r>
+        <w:rPr>
+          <w:lang w:val="es-ES"/>
+        </w:rPr>
+        <w:t>Archivos Procesados</w:t>
+      </w:r>
+      <w:bookmarkEnd w:id="28"/>
+      <w:r>
+        <w:rPr>
+          <w:lang w:val="es-ES"/>
+        </w:rPr>
+        <w:t xml:space="preserve"> </w:t>
+      </w:r>
+    </w:p>
+    <w:p>
+      <w:pPr>
+        <w:pStyle w:val="ParrafoconNumeracin"/>
+        <w:numPr>
+          <w:ilvl w:val="0"/>
+          <w:numId w:val="22"/>
+        </w:numPr>
+      </w:pPr>
+      <w:r>
+        <w:t>Tal como se mencionó en la sección ‘</w:t>
+      </w:r>
+      <w:r>
+        <w:t>Visualizar Archivos Procesados</w:t>
+      </w:r>
+      <w:r>
+        <w:t>’ si filtramos por ejemplo, por Fecha de Procesado y en Estado colocamos ‘Con Errores’, podremos ver aquellos archivos que fallaron en el día indicado</w:t>
+      </w:r>
+      <w:r>
+        <w:t>.</w:t>
+      </w:r>
+    </w:p>
+    <w:p>
+      <w:pPr>
+        <w:jc w:val="center"/>
+        <w:rPr>
+          <w:lang w:val="es-ES"/>
+        </w:rPr>
+      </w:pPr>
+      <w:r>
+        <w:rPr>
+          <w:noProof/>
+          <w:lang w:val="es-AR" w:eastAsia="es-AR" w:bidi="ar-SA"/>
+        </w:rPr>
+        <w:drawing>
+          <wp:inline distT="0" distB="0" distL="0" distR="0">
+            <wp:extent cx="5349240" cy="4150805"/>
+            <wp:effectExtent l="19050" t="0" r="3810" b="0"/>
+            <wp:docPr id="24" name="23 Imagen" descr="logPantallaConErrores.png"/>
+            <wp:cNvGraphicFramePr>
+              <a:graphicFrameLocks xmlns:a="http://schemas.openxmlformats.org/drawingml/2006/main" noChangeAspect="1"/>
+            </wp:cNvGraphicFramePr>
+            <a:graphic xmlns:a="http://schemas.openxmlformats.org/drawingml/2006/main">
+              <a:graphicData uri="http://schemas.openxmlformats.org/drawingml/2006/picture">
+                <pic:pic xmlns:pic="http://schemas.openxmlformats.org/drawingml/2006/picture">
+                  <pic:nvPicPr>
+                    <pic:cNvPr id="0" name="logPantallaConErrores.png"/>
+                    <pic:cNvPicPr/>
+                  </pic:nvPicPr>
+                  <pic:blipFill>
+                    <a:blip r:embed="rId20"/>
+                    <a:stretch>
+                      <a:fillRect/>
+                    </a:stretch>
+                  </pic:blipFill>
+                  <pic:spPr>
+                    <a:xfrm>
+                      <a:off x="0" y="0"/>
+                      <a:ext cx="5349240" cy="4150805"/>
+                    </a:xfrm>
+                    <a:prstGeom prst="rect">
+                      <a:avLst/>
+                    </a:prstGeom>
+                  </pic:spPr>
+                </pic:pic>
+              </a:graphicData>
+            </a:graphic>
+          </wp:inline>
+        </w:drawing>
+      </w:r>
+    </w:p>
+    <w:p>
+      <w:pPr>
+        <w:pStyle w:val="ParrafoconNumeracin"/>
+      </w:pPr>
+      <w:r>
+        <w:t>Al presionar sobre el número de Id (primera columna de la tabla) se detallan en un popup las líneas que han arrojado error.</w:t>
+      </w:r>
+    </w:p>
+    <w:p>
+      <w:pPr>
+        <w:pStyle w:val="ParrafoconNumeracin"/>
+        <w:numPr>
+          <w:ilvl w:val="0"/>
+          <w:numId w:val="0"/>
+        </w:numPr>
+        <w:ind w:left="720"/>
+        <w:jc w:val="center"/>
+      </w:pPr>
+      <w:r>
+        <w:rPr>
+          <w:noProof/>
+          <w:lang w:val="es-AR" w:eastAsia="es-AR" w:bidi="ar-SA"/>
+        </w:rPr>
+        <w:lastRenderedPageBreak/>
+        <w:drawing>
+          <wp:inline distT="0" distB="0" distL="0" distR="0">
+            <wp:extent cx="5349240" cy="4150805"/>
+            <wp:effectExtent l="19050" t="0" r="3810" b="0"/>
+            <wp:docPr id="23" name="22 Imagen" descr="logPantallaConErrores2.png"/>
+            <wp:cNvGraphicFramePr>
+              <a:graphicFrameLocks xmlns:a="http://schemas.openxmlformats.org/drawingml/2006/main" noChangeAspect="1"/>
+            </wp:cNvGraphicFramePr>
+            <a:graphic xmlns:a="http://schemas.openxmlformats.org/drawingml/2006/main">
+              <a:graphicData uri="http://schemas.openxmlformats.org/drawingml/2006/picture">
+                <pic:pic xmlns:pic="http://schemas.openxmlformats.org/drawingml/2006/picture">
+                  <pic:nvPicPr>
+                    <pic:cNvPr id="0" name="logPantallaConErrores2.png"/>
+                    <pic:cNvPicPr/>
+                  </pic:nvPicPr>
+                  <pic:blipFill>
+                    <a:blip r:embed="rId21"/>
+                    <a:stretch>
+                      <a:fillRect/>
+                    </a:stretch>
+                  </pic:blipFill>
+                  <pic:spPr>
+                    <a:xfrm>
+                      <a:off x="0" y="0"/>
+                      <a:ext cx="5349240" cy="4150805"/>
+                    </a:xfrm>
+                    <a:prstGeom prst="rect">
+                      <a:avLst/>
+                    </a:prstGeom>
+                  </pic:spPr>
+                </pic:pic>
+              </a:graphicData>
+            </a:graphic>
+          </wp:inline>
+        </w:drawing>
+      </w:r>
+    </w:p>
+    <w:p>
+      <w:pPr>
         <w:rPr>
           <w:i/>
           <w:lang w:val="es-ES"/>
         </w:rPr>
-        <w:t xml:space="preserve"> </w:t>
-      </w:r>
+      </w:pPr>
+    </w:p>
+    <w:p>
+      <w:pPr>
+        <w:pStyle w:val="Ttulo2"/>
+        <w:rPr>
+          <w:lang w:val="es-ES"/>
+        </w:rPr>
+      </w:pPr>
+      <w:bookmarkStart w:id="29" w:name="_Toc278448392"/>
+      <w:r>
+        <w:rPr>
+          <w:lang w:val="es-ES"/>
+        </w:rPr>
+        <w:t>Solución</w:t>
+      </w:r>
+      <w:bookmarkEnd w:id="29"/>
+    </w:p>
+    <w:p>
+      <w:pPr>
+        <w:rPr>
+          <w:lang w:val="es-ES"/>
+        </w:rPr>
+      </w:pPr>
+      <w:r>
+        <w:rPr>
+          <w:lang w:val="es-ES"/>
+        </w:rPr>
+        <w:t xml:space="preserve">Editar el archivo erróneo dejando solamente las líneas con error y corrigiendo las mismas. </w:t>
+      </w:r>
+      <w:r>
+        <w:rPr>
+          <w:lang w:val="es-ES"/>
+        </w:rPr>
+        <w:t>Luego de esto, v</w:t>
+      </w:r>
+      <w:r>
+        <w:rPr>
+          <w:lang w:val="es-ES"/>
+        </w:rPr>
+        <w:t>olver a ejecutar el SelfManagement.FilesProcessor.exe  para reprocesar los archivos.</w:t>
+      </w:r>
+    </w:p>
+    <w:p>
+      <w:pPr>
+        <w:rPr>
+          <w:i/>
+          <w:lang w:val="es-ES"/>
+        </w:rPr>
+      </w:pPr>
     </w:p>
     <w:p>
       <w:pPr>
@@ -2218,8 +3975,8 @@
       </w:pPr>
     </w:p>
     <w:sectPr>
-      <w:headerReference w:type="default" r:id="rId12"/>
-      <w:footerReference w:type="default" r:id="rId13"/>
+      <w:headerReference w:type="default" r:id="rId22"/>
+      <w:footerReference w:type="default" r:id="rId23"/>
       <w:type w:val="continuous"/>
       <w:pgSz w:w="11907" w:h="16839" w:code="9"/>
       <w:pgMar w:top="851" w:right="851" w:bottom="851" w:left="851" w:header="794" w:footer="680" w:gutter="0"/>
@@ -2309,7 +4066,7 @@
         <w:sz w:val="20"/>
         <w:lang w:val="es-AR"/>
       </w:rPr>
-      <w:t>2</w:t>
+      <w:t>11</w:t>
     </w:r>
     <w:r>
       <w:rPr>
@@ -2871,10 +4628,11 @@
   <w:abstractNum w:abstractNumId="3">
     <w:nsid w:val="34EF6509"/>
     <w:multiLevelType w:val="hybridMultilevel"/>
-    <w:tmpl w:val="8B2A6A2C"/>
-    <w:lvl w:ilvl="0" w:tplc="2C0A000F">
+    <w:tmpl w:val="DEB8BF9E"/>
+    <w:lvl w:ilvl="0" w:tplc="9EE2D2A2">
       <w:start w:val="1"/>
       <w:numFmt w:val="decimal"/>
+      <w:pStyle w:val="ParrafoconNumeracin"/>
       <w:lvlText w:val="%1."/>
       <w:lvlJc w:val="left"/>
       <w:pPr>
@@ -3729,6 +5487,178 @@
     </w:lvl>
   </w:abstractNum>
   <w:abstractNum w:abstractNumId="13">
+    <w:nsid w:val="575C3C78"/>
+    <w:multiLevelType w:val="hybridMultilevel"/>
+    <w:tmpl w:val="8B2A6A2C"/>
+    <w:lvl w:ilvl="0" w:tplc="2C0A000F">
+      <w:start w:val="1"/>
+      <w:numFmt w:val="decimal"/>
+      <w:lvlText w:val="%1."/>
+      <w:lvlJc w:val="left"/>
+      <w:pPr>
+        <w:ind w:left="720" w:hanging="360"/>
+      </w:pPr>
+    </w:lvl>
+    <w:lvl w:ilvl="1" w:tplc="2C0A0019" w:tentative="1">
+      <w:start w:val="1"/>
+      <w:numFmt w:val="lowerLetter"/>
+      <w:lvlText w:val="%2."/>
+      <w:lvlJc w:val="left"/>
+      <w:pPr>
+        <w:ind w:left="1440" w:hanging="360"/>
+      </w:pPr>
+    </w:lvl>
+    <w:lvl w:ilvl="2" w:tplc="2C0A001B" w:tentative="1">
+      <w:start w:val="1"/>
+      <w:numFmt w:val="lowerRoman"/>
+      <w:lvlText w:val="%3."/>
+      <w:lvlJc w:val="right"/>
+      <w:pPr>
+        <w:ind w:left="2160" w:hanging="180"/>
+      </w:pPr>
+    </w:lvl>
+    <w:lvl w:ilvl="3" w:tplc="2C0A000F" w:tentative="1">
+      <w:start w:val="1"/>
+      <w:numFmt w:val="decimal"/>
+      <w:lvlText w:val="%4."/>
+      <w:lvlJc w:val="left"/>
+      <w:pPr>
+        <w:ind w:left="2880" w:hanging="360"/>
+      </w:pPr>
+    </w:lvl>
+    <w:lvl w:ilvl="4" w:tplc="2C0A0019" w:tentative="1">
+      <w:start w:val="1"/>
+      <w:numFmt w:val="lowerLetter"/>
+      <w:lvlText w:val="%5."/>
+      <w:lvlJc w:val="left"/>
+      <w:pPr>
+        <w:ind w:left="3600" w:hanging="360"/>
+      </w:pPr>
+    </w:lvl>
+    <w:lvl w:ilvl="5" w:tplc="2C0A001B" w:tentative="1">
+      <w:start w:val="1"/>
+      <w:numFmt w:val="lowerRoman"/>
+      <w:lvlText w:val="%6."/>
+      <w:lvlJc w:val="right"/>
+      <w:pPr>
+        <w:ind w:left="4320" w:hanging="180"/>
+      </w:pPr>
+    </w:lvl>
+    <w:lvl w:ilvl="6" w:tplc="2C0A000F" w:tentative="1">
+      <w:start w:val="1"/>
+      <w:numFmt w:val="decimal"/>
+      <w:lvlText w:val="%7."/>
+      <w:lvlJc w:val="left"/>
+      <w:pPr>
+        <w:ind w:left="5040" w:hanging="360"/>
+      </w:pPr>
+    </w:lvl>
+    <w:lvl w:ilvl="7" w:tplc="2C0A0019" w:tentative="1">
+      <w:start w:val="1"/>
+      <w:numFmt w:val="lowerLetter"/>
+      <w:lvlText w:val="%8."/>
+      <w:lvlJc w:val="left"/>
+      <w:pPr>
+        <w:ind w:left="5760" w:hanging="360"/>
+      </w:pPr>
+    </w:lvl>
+    <w:lvl w:ilvl="8" w:tplc="2C0A001B" w:tentative="1">
+      <w:start w:val="1"/>
+      <w:numFmt w:val="lowerRoman"/>
+      <w:lvlText w:val="%9."/>
+      <w:lvlJc w:val="right"/>
+      <w:pPr>
+        <w:ind w:left="6480" w:hanging="180"/>
+      </w:pPr>
+    </w:lvl>
+  </w:abstractNum>
+  <w:abstractNum w:abstractNumId="14">
+    <w:nsid w:val="59235850"/>
+    <w:multiLevelType w:val="hybridMultilevel"/>
+    <w:tmpl w:val="8B2A6A2C"/>
+    <w:lvl w:ilvl="0" w:tplc="2C0A000F">
+      <w:start w:val="1"/>
+      <w:numFmt w:val="decimal"/>
+      <w:lvlText w:val="%1."/>
+      <w:lvlJc w:val="left"/>
+      <w:pPr>
+        <w:ind w:left="720" w:hanging="360"/>
+      </w:pPr>
+    </w:lvl>
+    <w:lvl w:ilvl="1" w:tplc="2C0A0019" w:tentative="1">
+      <w:start w:val="1"/>
+      <w:numFmt w:val="lowerLetter"/>
+      <w:lvlText w:val="%2."/>
+      <w:lvlJc w:val="left"/>
+      <w:pPr>
+        <w:ind w:left="1440" w:hanging="360"/>
+      </w:pPr>
+    </w:lvl>
+    <w:lvl w:ilvl="2" w:tplc="2C0A001B" w:tentative="1">
+      <w:start w:val="1"/>
+      <w:numFmt w:val="lowerRoman"/>
+      <w:lvlText w:val="%3."/>
+      <w:lvlJc w:val="right"/>
+      <w:pPr>
+        <w:ind w:left="2160" w:hanging="180"/>
+      </w:pPr>
+    </w:lvl>
+    <w:lvl w:ilvl="3" w:tplc="2C0A000F" w:tentative="1">
+      <w:start w:val="1"/>
+      <w:numFmt w:val="decimal"/>
+      <w:lvlText w:val="%4."/>
+      <w:lvlJc w:val="left"/>
+      <w:pPr>
+        <w:ind w:left="2880" w:hanging="360"/>
+      </w:pPr>
+    </w:lvl>
+    <w:lvl w:ilvl="4" w:tplc="2C0A0019" w:tentative="1">
+      <w:start w:val="1"/>
+      <w:numFmt w:val="lowerLetter"/>
+      <w:lvlText w:val="%5."/>
+      <w:lvlJc w:val="left"/>
+      <w:pPr>
+        <w:ind w:left="3600" w:hanging="360"/>
+      </w:pPr>
+    </w:lvl>
+    <w:lvl w:ilvl="5" w:tplc="2C0A001B" w:tentative="1">
+      <w:start w:val="1"/>
+      <w:numFmt w:val="lowerRoman"/>
+      <w:lvlText w:val="%6."/>
+      <w:lvlJc w:val="right"/>
+      <w:pPr>
+        <w:ind w:left="4320" w:hanging="180"/>
+      </w:pPr>
+    </w:lvl>
+    <w:lvl w:ilvl="6" w:tplc="2C0A000F" w:tentative="1">
+      <w:start w:val="1"/>
+      <w:numFmt w:val="decimal"/>
+      <w:lvlText w:val="%7."/>
+      <w:lvlJc w:val="left"/>
+      <w:pPr>
+        <w:ind w:left="5040" w:hanging="360"/>
+      </w:pPr>
+    </w:lvl>
+    <w:lvl w:ilvl="7" w:tplc="2C0A0019" w:tentative="1">
+      <w:start w:val="1"/>
+      <w:numFmt w:val="lowerLetter"/>
+      <w:lvlText w:val="%8."/>
+      <w:lvlJc w:val="left"/>
+      <w:pPr>
+        <w:ind w:left="5760" w:hanging="360"/>
+      </w:pPr>
+    </w:lvl>
+    <w:lvl w:ilvl="8" w:tplc="2C0A001B" w:tentative="1">
+      <w:start w:val="1"/>
+      <w:numFmt w:val="lowerRoman"/>
+      <w:lvlText w:val="%9."/>
+      <w:lvlJc w:val="right"/>
+      <w:pPr>
+        <w:ind w:left="6480" w:hanging="180"/>
+      </w:pPr>
+    </w:lvl>
+  </w:abstractNum>
+  <w:abstractNum w:abstractNumId="15">
     <w:nsid w:val="5B9D69C4"/>
     <w:multiLevelType w:val="hybridMultilevel"/>
     <w:tmpl w:val="E5349B54"/>
@@ -3814,7 +5744,93 @@
       </w:pPr>
     </w:lvl>
   </w:abstractNum>
-  <w:abstractNum w:abstractNumId="14">
+  <w:abstractNum w:abstractNumId="16">
+    <w:nsid w:val="6BC64874"/>
+    <w:multiLevelType w:val="hybridMultilevel"/>
+    <w:tmpl w:val="8B2A6A2C"/>
+    <w:lvl w:ilvl="0" w:tplc="2C0A000F">
+      <w:start w:val="1"/>
+      <w:numFmt w:val="decimal"/>
+      <w:lvlText w:val="%1."/>
+      <w:lvlJc w:val="left"/>
+      <w:pPr>
+        <w:ind w:left="720" w:hanging="360"/>
+      </w:pPr>
+    </w:lvl>
+    <w:lvl w:ilvl="1" w:tplc="2C0A0019" w:tentative="1">
+      <w:start w:val="1"/>
+      <w:numFmt w:val="lowerLetter"/>
+      <w:lvlText w:val="%2."/>
+      <w:lvlJc w:val="left"/>
+      <w:pPr>
+        <w:ind w:left="1440" w:hanging="360"/>
+      </w:pPr>
+    </w:lvl>
+    <w:lvl w:ilvl="2" w:tplc="2C0A001B" w:tentative="1">
+      <w:start w:val="1"/>
+      <w:numFmt w:val="lowerRoman"/>
+      <w:lvlText w:val="%3."/>
+      <w:lvlJc w:val="right"/>
+      <w:pPr>
+        <w:ind w:left="2160" w:hanging="180"/>
+      </w:pPr>
+    </w:lvl>
+    <w:lvl w:ilvl="3" w:tplc="2C0A000F" w:tentative="1">
+      <w:start w:val="1"/>
+      <w:numFmt w:val="decimal"/>
+      <w:lvlText w:val="%4."/>
+      <w:lvlJc w:val="left"/>
+      <w:pPr>
+        <w:ind w:left="2880" w:hanging="360"/>
+      </w:pPr>
+    </w:lvl>
+    <w:lvl w:ilvl="4" w:tplc="2C0A0019" w:tentative="1">
+      <w:start w:val="1"/>
+      <w:numFmt w:val="lowerLetter"/>
+      <w:lvlText w:val="%5."/>
+      <w:lvlJc w:val="left"/>
+      <w:pPr>
+        <w:ind w:left="3600" w:hanging="360"/>
+      </w:pPr>
+    </w:lvl>
+    <w:lvl w:ilvl="5" w:tplc="2C0A001B" w:tentative="1">
+      <w:start w:val="1"/>
+      <w:numFmt w:val="lowerRoman"/>
+      <w:lvlText w:val="%6."/>
+      <w:lvlJc w:val="right"/>
+      <w:pPr>
+        <w:ind w:left="4320" w:hanging="180"/>
+      </w:pPr>
+    </w:lvl>
+    <w:lvl w:ilvl="6" w:tplc="2C0A000F" w:tentative="1">
+      <w:start w:val="1"/>
+      <w:numFmt w:val="decimal"/>
+      <w:lvlText w:val="%7."/>
+      <w:lvlJc w:val="left"/>
+      <w:pPr>
+        <w:ind w:left="5040" w:hanging="360"/>
+      </w:pPr>
+    </w:lvl>
+    <w:lvl w:ilvl="7" w:tplc="2C0A0019" w:tentative="1">
+      <w:start w:val="1"/>
+      <w:numFmt w:val="lowerLetter"/>
+      <w:lvlText w:val="%8."/>
+      <w:lvlJc w:val="left"/>
+      <w:pPr>
+        <w:ind w:left="5760" w:hanging="360"/>
+      </w:pPr>
+    </w:lvl>
+    <w:lvl w:ilvl="8" w:tplc="2C0A001B" w:tentative="1">
+      <w:start w:val="1"/>
+      <w:numFmt w:val="lowerRoman"/>
+      <w:lvlText w:val="%9."/>
+      <w:lvlJc w:val="right"/>
+      <w:pPr>
+        <w:ind w:left="6480" w:hanging="180"/>
+      </w:pPr>
+    </w:lvl>
+  </w:abstractNum>
+  <w:abstractNum w:abstractNumId="17">
     <w:nsid w:val="748971E4"/>
     <w:multiLevelType w:val="hybridMultilevel"/>
     <w:tmpl w:val="AD2E4804"/>
@@ -3900,7 +5916,7 @@
       </w:pPr>
     </w:lvl>
   </w:abstractNum>
-  <w:abstractNum w:abstractNumId="15">
+  <w:abstractNum w:abstractNumId="18">
     <w:nsid w:val="761C5B8A"/>
     <w:multiLevelType w:val="hybridMultilevel"/>
     <w:tmpl w:val="D6C858DA"/>
@@ -4002,7 +6018,7 @@
     <w:abstractNumId w:val="0"/>
   </w:num>
   <w:num w:numId="6">
-    <w:abstractNumId w:val="14"/>
+    <w:abstractNumId w:val="17"/>
   </w:num>
   <w:num w:numId="7">
     <w:abstractNumId w:val="11"/>
@@ -4011,7 +6027,7 @@
     <w:abstractNumId w:val="6"/>
   </w:num>
   <w:num w:numId="9">
-    <w:abstractNumId w:val="15"/>
+    <w:abstractNumId w:val="18"/>
   </w:num>
   <w:num w:numId="10">
     <w:abstractNumId w:val="5"/>
@@ -4026,13 +6042,37 @@
     <w:abstractNumId w:val="7"/>
   </w:num>
   <w:num w:numId="14">
-    <w:abstractNumId w:val="13"/>
+    <w:abstractNumId w:val="15"/>
   </w:num>
   <w:num w:numId="15">
     <w:abstractNumId w:val="8"/>
   </w:num>
   <w:num w:numId="16">
     <w:abstractNumId w:val="10"/>
+  </w:num>
+  <w:num w:numId="17">
+    <w:abstractNumId w:val="16"/>
+  </w:num>
+  <w:num w:numId="18">
+    <w:abstractNumId w:val="14"/>
+  </w:num>
+  <w:num w:numId="19">
+    <w:abstractNumId w:val="13"/>
+  </w:num>
+  <w:num w:numId="20">
+    <w:abstractNumId w:val="3"/>
+    <w:lvlOverride w:ilvl="0">
+      <w:startOverride w:val="1"/>
+    </w:lvlOverride>
+  </w:num>
+  <w:num w:numId="21">
+    <w:abstractNumId w:val="3"/>
+  </w:num>
+  <w:num w:numId="22">
+    <w:abstractNumId w:val="3"/>
+    <w:lvlOverride w:ilvl="0">
+      <w:startOverride w:val="1"/>
+    </w:lvlOverride>
   </w:num>
   <w:numIdMacAtCleanup w:val="14"/>
 </w:numbering>
@@ -5353,6 +7393,21 @@
       <w:color w:val="808080"/>
     </w:rPr>
   </w:style>
+  <w:style w:type="paragraph" w:customStyle="1" w:styleId="ParrafoconNumeracin">
+    <w:name w:val="Parrafo con Numeración"/>
+    <w:basedOn w:val="Prrafodelista"/>
+    <w:qFormat/>
+    <w:rsid w:val="00040FD4"/>
+    <w:pPr>
+      <w:numPr>
+        <w:numId w:val="21"/>
+      </w:numPr>
+      <w:spacing w:after="0" w:line="240" w:lineRule="auto"/>
+    </w:pPr>
+    <w:rPr>
+      <w:lang w:val="es-ES"/>
+    </w:rPr>
+  </w:style>
 </w:styles>
 </file>
 

</xml_diff>

<commit_message>
# Arregle algo del procesamiento de archivos
</commit_message>
<xml_diff>
--- a/trunk/user guides/ManualDeUsuario.ResponsableIT.docx
+++ b/trunk/user guides/ManualDeUsuario.ResponsableIT.docx
@@ -139,7 +139,23 @@
                 <w:rFonts w:ascii="Franklin Gothic Book" w:hAnsi="Franklin Gothic Book"/>
                 <w:lang w:val="es-ES"/>
               </w:rPr>
-              <w:t>Proyecto SelfManagement – Grupo 6</w:t>
+              <w:t xml:space="preserve">Proyecto </w:t>
+            </w:r>
+            <w:proofErr w:type="spellStart"/>
+            <w:r>
+              <w:rPr>
+                <w:rFonts w:ascii="Franklin Gothic Book" w:hAnsi="Franklin Gothic Book"/>
+                <w:lang w:val="es-ES"/>
+              </w:rPr>
+              <w:t>SelfManagement</w:t>
+            </w:r>
+            <w:proofErr w:type="spellEnd"/>
+            <w:r>
+              <w:rPr>
+                <w:rFonts w:ascii="Franklin Gothic Book" w:hAnsi="Franklin Gothic Book"/>
+                <w:lang w:val="es-ES"/>
+              </w:rPr>
+              <w:t xml:space="preserve"> – Grupo 6</w:t>
             </w:r>
           </w:p>
         </w:tc>
@@ -222,7 +238,7 @@
           <w:noProof/>
           <w:sz w:val="28"/>
           <w:szCs w:val="28"/>
-          <w:lang w:val="es-AR" w:eastAsia="es-AR" w:bidi="ar-SA"/>
+          <w:lang w:bidi="ar-SA"/>
         </w:rPr>
         <w:drawing>
           <wp:anchor distT="0" distB="0" distL="114300" distR="114300" simplePos="0" relativeHeight="251657728" behindDoc="1" locked="0" layoutInCell="1" allowOverlap="1">
@@ -324,10 +340,10 @@
           <w:lang w:val="es-ES"/>
         </w:rPr>
       </w:pPr>
-      <w:bookmarkStart w:id="0" w:name="_Toc518227004"/>
-      <w:bookmarkStart w:id="1" w:name="_Toc6991205"/>
-      <w:bookmarkStart w:id="2" w:name="_Toc6994794"/>
-      <w:bookmarkStart w:id="3" w:name="_Toc278448376"/>
+      <w:bookmarkStart w:id="0" w:name="_Toc278448376"/>
+      <w:bookmarkStart w:id="1" w:name="_Toc518227004"/>
+      <w:bookmarkStart w:id="2" w:name="_Toc6991205"/>
+      <w:bookmarkStart w:id="3" w:name="_Toc6994794"/>
       <w:r>
         <w:rPr>
           <w:lang w:val="es-ES"/>
@@ -335,7 +351,7 @@
         <w:lastRenderedPageBreak/>
         <w:t>Contenido</w:t>
       </w:r>
-      <w:bookmarkEnd w:id="3"/>
+      <w:bookmarkEnd w:id="0"/>
     </w:p>
     <w:p>
       <w:pPr>
@@ -1640,9 +1656,9 @@
         <w:br w:type="page"/>
       </w:r>
       <w:bookmarkStart w:id="4" w:name="_Toc152653709"/>
-      <w:bookmarkEnd w:id="0"/>
       <w:bookmarkEnd w:id="1"/>
       <w:bookmarkEnd w:id="2"/>
+      <w:bookmarkEnd w:id="3"/>
     </w:p>
     <w:p>
       <w:pPr>
@@ -1654,11 +1670,11 @@
       </w:pPr>
       <w:bookmarkStart w:id="5" w:name="_Toc264447345"/>
       <w:bookmarkStart w:id="6" w:name="_Toc272680717"/>
-      <w:bookmarkStart w:id="7" w:name="_Toc161721272"/>
-      <w:bookmarkStart w:id="8" w:name="_Toc259137206"/>
-      <w:bookmarkStart w:id="9" w:name="_Toc264447348"/>
-      <w:bookmarkStart w:id="10" w:name="_Toc272680719"/>
-      <w:bookmarkStart w:id="11" w:name="_Toc278448377"/>
+      <w:bookmarkStart w:id="7" w:name="_Toc278448377"/>
+      <w:bookmarkStart w:id="8" w:name="_Toc161721272"/>
+      <w:bookmarkStart w:id="9" w:name="_Toc259137206"/>
+      <w:bookmarkStart w:id="10" w:name="_Toc264447348"/>
+      <w:bookmarkStart w:id="11" w:name="_Toc272680719"/>
       <w:r>
         <w:rPr>
           <w:lang w:val="es-ES"/>
@@ -1668,7 +1684,7 @@
       </w:r>
       <w:bookmarkEnd w:id="5"/>
       <w:bookmarkEnd w:id="6"/>
-      <w:bookmarkEnd w:id="11"/>
+      <w:bookmarkEnd w:id="7"/>
     </w:p>
     <w:tbl>
       <w:tblPr>
@@ -1972,18 +1988,14 @@
           <w:lang w:val="es-ES"/>
         </w:rPr>
       </w:pPr>
-      <w:r>
-        <w:rPr>
-          <w:lang w:val="es-ES"/>
-        </w:rPr>
-        <w:t xml:space="preserve">SelfManagement </w:t>
-      </w:r>
-      <w:r>
-        <w:rPr>
-          <w:lang w:val="es-ES"/>
-        </w:rPr>
-        <w:t>es un sistema del Call Center</w:t>
-      </w:r>
+      <w:proofErr w:type="spellStart"/>
+      <w:r>
+        <w:rPr>
+          <w:lang w:val="es-ES"/>
+        </w:rPr>
+        <w:t>SelfManagement</w:t>
+      </w:r>
+      <w:proofErr w:type="spellEnd"/>
       <w:r>
         <w:rPr>
           <w:lang w:val="es-ES"/>
@@ -1994,6 +2006,32 @@
         <w:rPr>
           <w:lang w:val="es-ES"/>
         </w:rPr>
+        <w:t xml:space="preserve">es un sistema del </w:t>
+      </w:r>
+      <w:proofErr w:type="spellStart"/>
+      <w:r>
+        <w:rPr>
+          <w:lang w:val="es-ES"/>
+        </w:rPr>
+        <w:t>Call</w:t>
+      </w:r>
+      <w:proofErr w:type="spellEnd"/>
+      <w:r>
+        <w:rPr>
+          <w:lang w:val="es-ES"/>
+        </w:rPr>
+        <w:t xml:space="preserve"> Center</w:t>
+      </w:r>
+      <w:r>
+        <w:rPr>
+          <w:lang w:val="es-ES"/>
+        </w:rPr>
+        <w:t xml:space="preserve"> </w:t>
+      </w:r>
+      <w:r>
+        <w:rPr>
+          <w:lang w:val="es-ES"/>
+        </w:rPr>
         <w:t>que permite</w:t>
       </w:r>
       <w:r>
@@ -2074,6 +2112,7 @@
         </w:rPr>
         <w:t xml:space="preserve"> del </w:t>
       </w:r>
+      <w:proofErr w:type="spellStart"/>
       <w:r>
         <w:rPr>
           <w:lang w:val="es-ES"/>
@@ -2084,7 +2123,14 @@
         <w:rPr>
           <w:lang w:val="es-ES"/>
         </w:rPr>
-        <w:t xml:space="preserve">all </w:t>
+        <w:t>all</w:t>
+      </w:r>
+      <w:proofErr w:type="spellEnd"/>
+      <w:r>
+        <w:rPr>
+          <w:lang w:val="es-ES"/>
+        </w:rPr>
+        <w:t xml:space="preserve"> </w:t>
       </w:r>
       <w:r>
         <w:rPr>
@@ -2130,11 +2176,19 @@
           <w:lang w:val="es-ES"/>
         </w:rPr>
       </w:pPr>
-      <w:r>
-        <w:rPr>
-          <w:lang w:val="es-ES"/>
-        </w:rPr>
-        <w:t xml:space="preserve">SelfManagement </w:t>
+      <w:proofErr w:type="spellStart"/>
+      <w:r>
+        <w:rPr>
+          <w:lang w:val="es-ES"/>
+        </w:rPr>
+        <w:t>SelfManagement</w:t>
+      </w:r>
+      <w:proofErr w:type="spellEnd"/>
+      <w:r>
+        <w:rPr>
+          <w:lang w:val="es-ES"/>
+        </w:rPr>
+        <w:t xml:space="preserve"> </w:t>
       </w:r>
       <w:r>
         <w:rPr>
@@ -2160,6 +2214,7 @@
         </w:rPr>
         <w:t xml:space="preserve">ampañas para los clientes del </w:t>
       </w:r>
+      <w:proofErr w:type="spellStart"/>
       <w:r>
         <w:rPr>
           <w:lang w:val="es-ES"/>
@@ -2170,7 +2225,14 @@
         <w:rPr>
           <w:lang w:val="es-ES"/>
         </w:rPr>
-        <w:t xml:space="preserve">all </w:t>
+        <w:t>all</w:t>
+      </w:r>
+      <w:proofErr w:type="spellEnd"/>
+      <w:r>
+        <w:rPr>
+          <w:lang w:val="es-ES"/>
+        </w:rPr>
+        <w:t xml:space="preserve"> </w:t>
       </w:r>
       <w:r>
         <w:rPr>
@@ -2244,6 +2306,7 @@
         </w:rPr>
         <w:t xml:space="preserve">Siguiendo los lineamientos definidos en el contrato establecido entre el </w:t>
       </w:r>
+      <w:proofErr w:type="spellStart"/>
       <w:r>
         <w:rPr>
           <w:lang w:val="es-ES"/>
@@ -2254,7 +2317,14 @@
         <w:rPr>
           <w:lang w:val="es-ES"/>
         </w:rPr>
-        <w:t xml:space="preserve">all </w:t>
+        <w:t>all</w:t>
+      </w:r>
+      <w:proofErr w:type="spellEnd"/>
+      <w:r>
+        <w:rPr>
+          <w:lang w:val="es-ES"/>
+        </w:rPr>
+        <w:t xml:space="preserve"> </w:t>
       </w:r>
       <w:r>
         <w:rPr>
@@ -2365,7 +2435,21 @@
         <w:rPr>
           <w:lang w:val="es-ES"/>
         </w:rPr>
-        <w:t xml:space="preserve">Colocar los archivos input en una carpeta que sea visible desde el servidor en donde se encuentra el SelfMangement. </w:t>
+        <w:t xml:space="preserve">Colocar los archivos input en una carpeta que sea visible desde el servidor en donde se encuentra el </w:t>
+      </w:r>
+      <w:proofErr w:type="spellStart"/>
+      <w:r>
+        <w:rPr>
+          <w:lang w:val="es-ES"/>
+        </w:rPr>
+        <w:t>SelfMangement</w:t>
+      </w:r>
+      <w:proofErr w:type="spellEnd"/>
+      <w:r>
+        <w:rPr>
+          <w:lang w:val="es-ES"/>
+        </w:rPr>
+        <w:t xml:space="preserve">. </w:t>
       </w:r>
     </w:p>
     <w:p>
@@ -2434,7 +2518,7 @@
       <w:r>
         <w:rPr>
           <w:noProof/>
-          <w:lang w:val="es-AR" w:eastAsia="es-AR" w:bidi="ar-SA"/>
+          <w:lang w:bidi="ar-SA"/>
         </w:rPr>
         <w:drawing>
           <wp:inline distT="0" distB="0" distL="0" distR="0">
@@ -2454,7 +2538,7 @@
                     </pic:cNvPicPr>
                   </pic:nvPicPr>
                   <pic:blipFill>
-                    <a:blip r:embed="rId9"/>
+                    <a:blip r:embed="rId9" cstate="print"/>
                     <a:srcRect/>
                     <a:stretch>
                       <a:fillRect/>
@@ -2522,7 +2606,21 @@
         <w:rPr>
           <w:lang w:val="es-ES"/>
         </w:rPr>
-        <w:t>Configurar path de los archivos input</w:t>
+        <w:t xml:space="preserve">Configurar </w:t>
+      </w:r>
+      <w:proofErr w:type="spellStart"/>
+      <w:r>
+        <w:rPr>
+          <w:lang w:val="es-ES"/>
+        </w:rPr>
+        <w:t>path</w:t>
+      </w:r>
+      <w:proofErr w:type="spellEnd"/>
+      <w:r>
+        <w:rPr>
+          <w:lang w:val="es-ES"/>
+        </w:rPr>
+        <w:t xml:space="preserve"> de los archivos input</w:t>
       </w:r>
       <w:bookmarkEnd w:id="15"/>
     </w:p>
@@ -2549,6 +2647,7 @@
         </w:rPr>
         <w:t xml:space="preserve"> </w:t>
       </w:r>
+      <w:proofErr w:type="spellStart"/>
       <w:r>
         <w:rPr>
           <w:i/>
@@ -2556,6 +2655,7 @@
         </w:rPr>
         <w:t>SelfManagement.FilesProcessor.exe.config</w:t>
       </w:r>
+      <w:proofErr w:type="spellEnd"/>
       <w:r>
         <w:rPr>
           <w:lang w:val="es-ES"/>
@@ -2566,23 +2666,22 @@
     <w:p>
       <w:pPr>
         <w:ind w:left="732" w:firstLine="348"/>
-        <w:rPr>
-          <w:lang w:val="es-ES"/>
-        </w:rPr>
-      </w:pPr>
-      <w:r>
-        <w:rPr>
-          <w:lang w:val="es-ES"/>
-        </w:rPr>
-        <w:t>\code\trunk\code\SelfManagement.FilesProcessor\bin\Release</w:t>
+      </w:pPr>
+      <w:r>
+        <w:t>\code\trunk\code\</w:t>
+      </w:r>
+      <w:proofErr w:type="spellStart"/>
+      <w:r>
+        <w:t>SelfManagement.FilesProcessor</w:t>
+      </w:r>
+      <w:proofErr w:type="spellEnd"/>
+      <w:r>
+        <w:t>\bin\Release</w:t>
       </w:r>
     </w:p>
     <w:p>
       <w:pPr>
         <w:ind w:left="732" w:firstLine="348"/>
-        <w:rPr>
-          <w:lang w:val="es-ES"/>
-        </w:rPr>
       </w:pPr>
     </w:p>
     <w:p>
@@ -2602,12 +2701,14 @@
         </w:rPr>
         <w:t xml:space="preserve">Editarlo y colocar en el valor de </w:t>
       </w:r>
+      <w:proofErr w:type="spellStart"/>
       <w:r>
         <w:rPr>
           <w:lang w:val="es-ES"/>
         </w:rPr>
         <w:t>ExternalFilesLocation</w:t>
       </w:r>
+      <w:proofErr w:type="spellEnd"/>
       <w:r>
         <w:rPr>
           <w:lang w:val="es-ES"/>
@@ -2626,33 +2727,47 @@
         <w:rPr>
           <w:lang w:val="es-ES"/>
         </w:rPr>
-        <w:t xml:space="preserve"> &lt;appSettings&gt;</w:t>
+        <w:t xml:space="preserve"> &lt;</w:t>
+      </w:r>
+      <w:proofErr w:type="spellStart"/>
+      <w:proofErr w:type="gramStart"/>
+      <w:r>
+        <w:rPr>
+          <w:lang w:val="es-ES"/>
+        </w:rPr>
+        <w:t>appSettings</w:t>
+      </w:r>
+      <w:proofErr w:type="spellEnd"/>
+      <w:proofErr w:type="gramEnd"/>
+      <w:r>
+        <w:rPr>
+          <w:lang w:val="es-ES"/>
+        </w:rPr>
+        <w:t>&gt;</w:t>
       </w:r>
     </w:p>
     <w:p>
       <w:pPr>
         <w:ind w:left="1080"/>
-        <w:rPr>
-          <w:lang w:val="es-ES"/>
-        </w:rPr>
-      </w:pPr>
-      <w:r>
-        <w:rPr>
-          <w:lang w:val="es-ES"/>
-        </w:rPr>
-        <w:t xml:space="preserve">    &lt;add key="ExternalFilesLocation" value="</w:t>
+      </w:pPr>
+      <w:r>
+        <w:t xml:space="preserve">    &lt;add key="</w:t>
+      </w:r>
+      <w:proofErr w:type="spellStart"/>
+      <w:r>
+        <w:t>ExternalFilesLocation</w:t>
+      </w:r>
+      <w:proofErr w:type="spellEnd"/>
+      <w:r>
+        <w:t>" value="</w:t>
       </w:r>
       <w:r>
         <w:rPr>
           <w:b/>
-          <w:lang w:val="es-ES"/>
         </w:rPr>
         <w:t>C:\repo\code\trunk\samplefiles</w:t>
       </w:r>
       <w:r>
-        <w:rPr>
-          <w:lang w:val="es-ES"/>
-        </w:rPr>
         <w:t>"/&gt;</w:t>
       </w:r>
     </w:p>
@@ -2664,10 +2779,29 @@
         </w:rPr>
       </w:pPr>
       <w:r>
-        <w:rPr>
-          <w:lang w:val="es-ES"/>
-        </w:rPr>
-        <w:t xml:space="preserve">  &lt;/appSettings&gt;</w:t>
+        <w:t xml:space="preserve">  </w:t>
+      </w:r>
+      <w:r>
+        <w:rPr>
+          <w:lang w:val="es-ES"/>
+        </w:rPr>
+        <w:t>&lt;/</w:t>
+      </w:r>
+      <w:proofErr w:type="spellStart"/>
+      <w:proofErr w:type="gramStart"/>
+      <w:r>
+        <w:rPr>
+          <w:lang w:val="es-ES"/>
+        </w:rPr>
+        <w:t>appSettings</w:t>
+      </w:r>
+      <w:proofErr w:type="spellEnd"/>
+      <w:proofErr w:type="gramEnd"/>
+      <w:r>
+        <w:rPr>
+          <w:lang w:val="es-ES"/>
+        </w:rPr>
+        <w:t>&gt;</w:t>
       </w:r>
     </w:p>
     <w:p>
@@ -2745,15 +2879,17 @@
     <w:p>
       <w:pPr>
         <w:ind w:left="732" w:firstLine="348"/>
-        <w:rPr>
-          <w:lang w:val="es-ES"/>
-        </w:rPr>
-      </w:pPr>
-      <w:r>
-        <w:rPr>
-          <w:lang w:val="es-ES"/>
-        </w:rPr>
-        <w:t>\code\trunk\code\SelfManagement.FilesProcessor\bin\Release</w:t>
+      </w:pPr>
+      <w:r>
+        <w:t>\code\trunk\code\</w:t>
+      </w:r>
+      <w:proofErr w:type="spellStart"/>
+      <w:r>
+        <w:t>SelfManagement.FilesProcessor</w:t>
+      </w:r>
+      <w:proofErr w:type="spellEnd"/>
+      <w:r>
+        <w:t>\bin\Release</w:t>
       </w:r>
     </w:p>
     <w:p>
@@ -2766,7 +2902,7 @@
       <w:r>
         <w:rPr>
           <w:noProof/>
-          <w:lang w:val="es-AR" w:eastAsia="es-AR" w:bidi="ar-SA"/>
+          <w:lang w:bidi="ar-SA"/>
         </w:rPr>
         <w:drawing>
           <wp:inline distT="0" distB="0" distL="0" distR="0">
@@ -2786,7 +2922,7 @@
                     </pic:cNvPicPr>
                   </pic:nvPicPr>
                   <pic:blipFill>
-                    <a:blip r:embed="rId10"/>
+                    <a:blip r:embed="rId10" cstate="print"/>
                     <a:srcRect/>
                     <a:stretch>
                       <a:fillRect/>
@@ -2815,10 +2951,10 @@
         </w:drawing>
       </w:r>
       <w:bookmarkEnd w:id="4"/>
-      <w:bookmarkEnd w:id="7"/>
       <w:bookmarkEnd w:id="8"/>
       <w:bookmarkEnd w:id="9"/>
       <w:bookmarkEnd w:id="10"/>
+      <w:bookmarkEnd w:id="11"/>
     </w:p>
     <w:p>
       <w:pPr>
@@ -2828,33 +2964,33 @@
           <w:lang w:val="es-ES"/>
         </w:rPr>
       </w:pPr>
-      <w:bookmarkStart w:id="17" w:name="_Toc278386215"/>
-      <w:bookmarkStart w:id="18" w:name="_Toc278386214"/>
-      <w:bookmarkStart w:id="19" w:name="_Toc278448383"/>
+      <w:bookmarkStart w:id="17" w:name="_Toc278386214"/>
+      <w:bookmarkStart w:id="18" w:name="_Toc278448383"/>
+      <w:bookmarkStart w:id="19" w:name="_Toc278386215"/>
       <w:r>
         <w:rPr>
           <w:lang w:val="es-ES"/>
         </w:rPr>
         <w:t>Cuenta</w:t>
       </w:r>
+      <w:bookmarkEnd w:id="17"/>
       <w:bookmarkEnd w:id="18"/>
+    </w:p>
+    <w:p>
+      <w:pPr>
+        <w:pStyle w:val="Ttulo2"/>
+        <w:rPr>
+          <w:lang w:val="es-ES"/>
+        </w:rPr>
+      </w:pPr>
+      <w:bookmarkStart w:id="20" w:name="_Toc278448384"/>
+      <w:r>
+        <w:rPr>
+          <w:lang w:val="es-ES"/>
+        </w:rPr>
+        <w:t>Iniciar Sesión</w:t>
+      </w:r>
       <w:bookmarkEnd w:id="19"/>
-    </w:p>
-    <w:p>
-      <w:pPr>
-        <w:pStyle w:val="Ttulo2"/>
-        <w:rPr>
-          <w:lang w:val="es-ES"/>
-        </w:rPr>
-      </w:pPr>
-      <w:bookmarkStart w:id="20" w:name="_Toc278448384"/>
-      <w:r>
-        <w:rPr>
-          <w:lang w:val="es-ES"/>
-        </w:rPr>
-        <w:t>Iniciar Sesión</w:t>
-      </w:r>
-      <w:bookmarkEnd w:id="17"/>
       <w:bookmarkEnd w:id="20"/>
     </w:p>
     <w:p>
@@ -2862,7 +2998,23 @@
         <w:pStyle w:val="ParrafoconNumeracin"/>
       </w:pPr>
       <w:r>
-        <w:t xml:space="preserve">Abrir un navegador web, como Mozilla Firefox, y dirigirse a </w:t>
+        <w:t xml:space="preserve">Abrir un navegador web, como </w:t>
+      </w:r>
+      <w:proofErr w:type="spellStart"/>
+      <w:r>
+        <w:t>Mozilla</w:t>
+      </w:r>
+      <w:proofErr w:type="spellEnd"/>
+      <w:r>
+        <w:t xml:space="preserve"> </w:t>
+      </w:r>
+      <w:proofErr w:type="spellStart"/>
+      <w:r>
+        <w:t>Firefox</w:t>
+      </w:r>
+      <w:proofErr w:type="spellEnd"/>
+      <w:r>
+        <w:t xml:space="preserve">, y dirigirse a </w:t>
       </w:r>
       <w:hyperlink r:id="rId11" w:history="1">
         <w:r>
@@ -2885,7 +3037,8 @@
       </w:pPr>
       <w:r>
         <w:rPr>
-          <w:lang w:val="es-ES"/>
+          <w:noProof/>
+          <w:lang w:bidi="ar-SA"/>
         </w:rPr>
         <w:drawing>
           <wp:inline distT="0" distB="0" distL="0" distR="0">
@@ -2966,7 +3119,15 @@
         <w:pStyle w:val="ParrafoconNumeracin"/>
       </w:pPr>
       <w:r>
-        <w:t xml:space="preserve">Ingresar las credenciales para el sistema SelfManagement y presionar el link </w:t>
+        <w:t xml:space="preserve">Ingresar las credenciales para el sistema </w:t>
+      </w:r>
+      <w:proofErr w:type="spellStart"/>
+      <w:r>
+        <w:t>SelfManagement</w:t>
+      </w:r>
+      <w:proofErr w:type="spellEnd"/>
+      <w:r>
+        <w:t xml:space="preserve"> y presionar el link </w:t>
       </w:r>
       <w:r>
         <w:rPr>
@@ -2987,7 +3148,8 @@
       </w:pPr>
       <w:r>
         <w:rPr>
-          <w:lang w:val="es-ES"/>
+          <w:noProof/>
+          <w:lang w:bidi="ar-SA"/>
         </w:rPr>
         <w:drawing>
           <wp:inline distT="0" distB="0" distL="0" distR="0">
@@ -3007,7 +3169,7 @@
                     </pic:cNvPicPr>
                   </pic:nvPicPr>
                   <pic:blipFill>
-                    <a:blip r:embed="rId13"/>
+                    <a:blip r:embed="rId13" cstate="print"/>
                     <a:srcRect/>
                     <a:stretch>
                       <a:fillRect/>
@@ -3054,7 +3216,7 @@
       <w:r>
         <w:rPr>
           <w:noProof/>
-          <w:lang w:val="es-AR" w:eastAsia="es-AR" w:bidi="ar-SA"/>
+          <w:lang w:bidi="ar-SA"/>
         </w:rPr>
         <w:drawing>
           <wp:inline distT="0" distB="0" distL="0" distR="0">
@@ -3072,7 +3234,7 @@
                     <pic:cNvPicPr/>
                   </pic:nvPicPr>
                   <pic:blipFill>
-                    <a:blip r:embed="rId14"/>
+                    <a:blip r:embed="rId14" cstate="print"/>
                     <a:stretch>
                       <a:fillRect/>
                     </a:stretch>
@@ -3128,7 +3290,21 @@
         <w:rPr>
           <w:lang w:val="es-ES"/>
         </w:rPr>
-        <w:t xml:space="preserve">Una vez iniciada la sesión en el sistema SelfManagement, presionar el link </w:t>
+        <w:t xml:space="preserve">Una vez iniciada la sesión en el sistema </w:t>
+      </w:r>
+      <w:proofErr w:type="spellStart"/>
+      <w:r>
+        <w:rPr>
+          <w:lang w:val="es-ES"/>
+        </w:rPr>
+        <w:t>SelfManagement</w:t>
+      </w:r>
+      <w:proofErr w:type="spellEnd"/>
+      <w:r>
+        <w:rPr>
+          <w:lang w:val="es-ES"/>
+        </w:rPr>
+        <w:t xml:space="preserve">, presionar el link </w:t>
       </w:r>
       <w:r>
         <w:rPr>
@@ -3154,7 +3330,7 @@
       <w:r>
         <w:rPr>
           <w:noProof/>
-          <w:lang w:val="es-AR" w:eastAsia="es-AR" w:bidi="ar-SA"/>
+          <w:lang w:bidi="ar-SA"/>
         </w:rPr>
         <w:drawing>
           <wp:inline distT="0" distB="0" distL="0" distR="0">
@@ -3172,7 +3348,7 @@
                     <pic:cNvPicPr/>
                   </pic:nvPicPr>
                   <pic:blipFill>
-                    <a:blip r:embed="rId15"/>
+                    <a:blip r:embed="rId15" cstate="print"/>
                     <a:stretch>
                       <a:fillRect/>
                     </a:stretch>
@@ -3241,7 +3417,7 @@
       <w:r>
         <w:rPr>
           <w:noProof/>
-          <w:lang w:val="es-AR" w:eastAsia="es-AR" w:bidi="ar-SA"/>
+          <w:lang w:bidi="ar-SA"/>
         </w:rPr>
         <w:drawing>
           <wp:inline distT="0" distB="0" distL="0" distR="0">
@@ -3259,7 +3435,7 @@
                     <pic:cNvPicPr/>
                   </pic:nvPicPr>
                   <pic:blipFill>
-                    <a:blip r:embed="rId16"/>
+                    <a:blip r:embed="rId16" cstate="print"/>
                     <a:stretch>
                       <a:fillRect/>
                     </a:stretch>
@@ -3289,6 +3465,7 @@
         </w:rPr>
       </w:pPr>
       <w:bookmarkStart w:id="23" w:name="_Toc278448386"/>
+      <w:proofErr w:type="spellStart"/>
       <w:r>
         <w:rPr>
           <w:lang w:val="es-ES"/>
@@ -3297,6 +3474,7 @@
         <w:t>Logs</w:t>
       </w:r>
       <w:bookmarkEnd w:id="23"/>
+      <w:proofErr w:type="spellEnd"/>
     </w:p>
     <w:p>
       <w:pPr>
@@ -3330,8 +3508,23 @@
         <w:rPr>
           <w:lang w:val="es-ES"/>
         </w:rPr>
-        <w:t xml:space="preserve">Una vez iniciada la sesión en el sistema SelfManagement, presionar el link </w:t>
-      </w:r>
+        <w:t xml:space="preserve">Una vez iniciada la sesión en el sistema </w:t>
+      </w:r>
+      <w:proofErr w:type="spellStart"/>
+      <w:r>
+        <w:rPr>
+          <w:lang w:val="es-ES"/>
+        </w:rPr>
+        <w:t>SelfManagement</w:t>
+      </w:r>
+      <w:proofErr w:type="spellEnd"/>
+      <w:r>
+        <w:rPr>
+          <w:lang w:val="es-ES"/>
+        </w:rPr>
+        <w:t xml:space="preserve">, presionar el link </w:t>
+      </w:r>
+      <w:proofErr w:type="spellStart"/>
       <w:r>
         <w:rPr>
           <w:b/>
@@ -3339,6 +3532,7 @@
         </w:rPr>
         <w:t>Logs</w:t>
       </w:r>
+      <w:proofErr w:type="spellEnd"/>
       <w:r>
         <w:rPr>
           <w:lang w:val="es-ES"/>
@@ -3386,7 +3580,21 @@
         <w:rPr>
           <w:lang w:val="es-ES"/>
         </w:rPr>
-        <w:t xml:space="preserve">En la pantalla de Logs, se pueden visualizar el </w:t>
+        <w:t xml:space="preserve">En la pantalla de </w:t>
+      </w:r>
+      <w:proofErr w:type="spellStart"/>
+      <w:r>
+        <w:rPr>
+          <w:lang w:val="es-ES"/>
+        </w:rPr>
+        <w:t>Logs</w:t>
+      </w:r>
+      <w:proofErr w:type="spellEnd"/>
+      <w:r>
+        <w:rPr>
+          <w:lang w:val="es-ES"/>
+        </w:rPr>
+        <w:t xml:space="preserve">, se pueden visualizar el </w:t>
       </w:r>
       <w:r>
         <w:rPr>
@@ -3450,7 +3658,7 @@
       <w:r>
         <w:rPr>
           <w:noProof/>
-          <w:lang w:val="es-AR" w:eastAsia="es-AR" w:bidi="ar-SA"/>
+          <w:lang w:bidi="ar-SA"/>
         </w:rPr>
         <w:drawing>
           <wp:inline distT="0" distB="0" distL="0" distR="0">
@@ -3468,7 +3676,7 @@
                     <pic:cNvPicPr/>
                   </pic:nvPicPr>
                   <pic:blipFill>
-                    <a:blip r:embed="rId17"/>
+                    <a:blip r:embed="rId17" cstate="print"/>
                     <a:stretch>
                       <a:fillRect/>
                     </a:stretch>
@@ -3563,7 +3771,7 @@
       <w:r>
         <w:rPr>
           <w:noProof/>
-          <w:lang w:val="es-AR" w:eastAsia="es-AR" w:bidi="ar-SA"/>
+          <w:lang w:bidi="ar-SA"/>
         </w:rPr>
         <w:drawing>
           <wp:inline distT="0" distB="0" distL="0" distR="0">
@@ -3581,7 +3789,7 @@
                     <pic:cNvPicPr/>
                   </pic:nvPicPr>
                   <pic:blipFill>
-                    <a:blip r:embed="rId18"/>
+                    <a:blip r:embed="rId18" cstate="print"/>
                     <a:stretch>
                       <a:fillRect/>
                     </a:stretch>
@@ -3681,6 +3889,7 @@
         </w:rPr>
         <w:t xml:space="preserve">er la tabla </w:t>
       </w:r>
+      <w:proofErr w:type="spellStart"/>
       <w:r>
         <w:rPr>
           <w:i/>
@@ -3688,6 +3897,7 @@
         </w:rPr>
         <w:t>ProcessedFiles</w:t>
       </w:r>
+      <w:proofErr w:type="spellEnd"/>
       <w:r>
         <w:rPr>
           <w:lang w:val="es-ES"/>
@@ -3712,7 +3922,7 @@
         <w:rPr>
           <w:i/>
           <w:noProof/>
-          <w:lang w:val="es-AR" w:eastAsia="es-AR" w:bidi="ar-SA"/>
+          <w:lang w:bidi="ar-SA"/>
         </w:rPr>
         <w:drawing>
           <wp:inline distT="0" distB="0" distL="0" distR="0">
@@ -3730,7 +3940,7 @@
                     <pic:cNvPicPr/>
                   </pic:nvPicPr>
                   <pic:blipFill>
-                    <a:blip r:embed="rId19"/>
+                    <a:blip r:embed="rId19" cstate="print"/>
                     <a:stretch>
                       <a:fillRect/>
                     </a:stretch>
@@ -3810,7 +4020,7 @@
       <w:r>
         <w:rPr>
           <w:noProof/>
-          <w:lang w:val="es-AR" w:eastAsia="es-AR" w:bidi="ar-SA"/>
+          <w:lang w:bidi="ar-SA"/>
         </w:rPr>
         <w:drawing>
           <wp:inline distT="0" distB="0" distL="0" distR="0">
@@ -3828,7 +4038,7 @@
                     <pic:cNvPicPr/>
                   </pic:nvPicPr>
                   <pic:blipFill>
-                    <a:blip r:embed="rId20"/>
+                    <a:blip r:embed="rId20" cstate="print"/>
                     <a:stretch>
                       <a:fillRect/>
                     </a:stretch>
@@ -3854,7 +4064,15 @@
         <w:pStyle w:val="ParrafoconNumeracin"/>
       </w:pPr>
       <w:r>
-        <w:t>Al presionar sobre el número de Id (primera columna de la tabla) se detallan en un popup las líneas que han arrojado error.</w:t>
+        <w:t xml:space="preserve">Al presionar sobre el número de Id (primera columna de la tabla) se detallan en un </w:t>
+      </w:r>
+      <w:proofErr w:type="spellStart"/>
+      <w:r>
+        <w:t>popup</w:t>
+      </w:r>
+      <w:proofErr w:type="spellEnd"/>
+      <w:r>
+        <w:t xml:space="preserve"> las líneas que han arrojado error.</w:t>
       </w:r>
     </w:p>
     <w:p>
@@ -3870,7 +4088,7 @@
       <w:r>
         <w:rPr>
           <w:noProof/>
-          <w:lang w:val="es-AR" w:eastAsia="es-AR" w:bidi="ar-SA"/>
+          <w:lang w:val="en-US" w:bidi="ar-SA"/>
         </w:rPr>
         <w:lastRenderedPageBreak/>
         <w:drawing>
@@ -3889,7 +4107,7 @@
                     <pic:cNvPicPr/>
                   </pic:nvPicPr>
                   <pic:blipFill>
-                    <a:blip r:embed="rId21"/>
+                    <a:blip r:embed="rId21" cstate="print"/>
                     <a:stretch>
                       <a:fillRect/>
                     </a:stretch>
@@ -3962,6 +4180,26 @@
     <w:p>
       <w:pPr>
         <w:rPr>
+          <w:lang w:val="es-ES"/>
+        </w:rPr>
+      </w:pPr>
+      <w:r>
+        <w:rPr>
+          <w:b/>
+          <w:lang w:val="es-ES"/>
+        </w:rPr>
+        <w:t>Importante:</w:t>
+      </w:r>
+      <w:r>
+        <w:rPr>
+          <w:lang w:val="es-ES"/>
+        </w:rPr>
+        <w:t xml:space="preserve"> Si el archivo con errores es utilizado en métricas que requieren más de un archivo, los otros archivos utilizados por dichas métricas también deben editarse dejando solamente las líneas con error.</w:t>
+      </w:r>
+    </w:p>
+    <w:p>
+      <w:pPr>
+        <w:rPr>
           <w:i/>
           <w:lang w:val="es-ES"/>
         </w:rPr>
@@ -3991,14 +4229,14 @@
 
 <file path=word/endnotes.xml><?xml version="1.0" encoding="utf-8"?>
 <w:endnotes xmlns:ve="http://schemas.openxmlformats.org/markup-compatibility/2006" xmlns:o="urn:schemas-microsoft-com:office:office" xmlns:r="http://schemas.openxmlformats.org/officeDocument/2006/relationships" xmlns:m="http://schemas.openxmlformats.org/officeDocument/2006/math" xmlns:v="urn:schemas-microsoft-com:vml" xmlns:wp="http://schemas.openxmlformats.org/drawingml/2006/wordprocessingDrawing" xmlns:w10="urn:schemas-microsoft-com:office:word" xmlns:w="http://schemas.openxmlformats.org/wordprocessingml/2006/main" xmlns:wne="http://schemas.microsoft.com/office/word/2006/wordml">
-  <w:endnote w:type="separator" w:id="0">
+  <w:endnote w:type="separator" w:id="-1">
     <w:p>
       <w:r>
         <w:separator/>
       </w:r>
     </w:p>
   </w:endnote>
-  <w:endnote w:type="continuationSeparator" w:id="1">
+  <w:endnote w:type="continuationSeparator" w:id="0">
     <w:p>
       <w:r>
         <w:continuationSeparator/>
@@ -4087,14 +4325,14 @@
 
 <file path=word/footnotes.xml><?xml version="1.0" encoding="utf-8"?>
 <w:footnotes xmlns:ve="http://schemas.openxmlformats.org/markup-compatibility/2006" xmlns:o="urn:schemas-microsoft-com:office:office" xmlns:r="http://schemas.openxmlformats.org/officeDocument/2006/relationships" xmlns:m="http://schemas.openxmlformats.org/officeDocument/2006/math" xmlns:v="urn:schemas-microsoft-com:vml" xmlns:wp="http://schemas.openxmlformats.org/drawingml/2006/wordprocessingDrawing" xmlns:w10="urn:schemas-microsoft-com:office:word" xmlns:w="http://schemas.openxmlformats.org/wordprocessingml/2006/main" xmlns:wne="http://schemas.microsoft.com/office/word/2006/wordml">
-  <w:footnote w:type="separator" w:id="0">
+  <w:footnote w:type="separator" w:id="-1">
     <w:p>
       <w:r>
         <w:separator/>
       </w:r>
     </w:p>
   </w:footnote>
-  <w:footnote w:type="continuationSeparator" w:id="1">
+  <w:footnote w:type="continuationSeparator" w:id="0">
     <w:p>
       <w:r>
         <w:continuationSeparator/>
@@ -4120,7 +4358,7 @@
       <w:rPr>
         <w:noProof/>
         <w:sz w:val="20"/>
-        <w:lang w:val="es-AR" w:eastAsia="es-AR" w:bidi="ar-SA"/>
+        <w:lang w:bidi="ar-SA"/>
       </w:rPr>
       <w:drawing>
         <wp:anchor distT="0" distB="0" distL="114300" distR="114300" simplePos="0" relativeHeight="251657216" behindDoc="0" locked="0" layoutInCell="1" allowOverlap="1">
@@ -4180,7 +4418,7 @@
       <w:rPr>
         <w:noProof/>
         <w:sz w:val="20"/>
-        <w:lang w:val="es-AR" w:eastAsia="es-AR" w:bidi="ar-SA"/>
+        <w:lang w:bidi="ar-SA"/>
       </w:rPr>
       <w:drawing>
         <wp:anchor distT="0" distB="0" distL="114300" distR="114300" simplePos="0" relativeHeight="251658240" behindDoc="1" locked="0" layoutInCell="1" allowOverlap="1">
@@ -4296,6 +4534,7 @@
       </w:rPr>
       <w:t xml:space="preserve">Proyecto </w:t>
     </w:r>
+    <w:proofErr w:type="spellStart"/>
     <w:r>
       <w:rPr>
         <w:sz w:val="20"/>
@@ -4303,6 +4542,7 @@
       </w:rPr>
       <w:t>SelfManagement</w:t>
     </w:r>
+    <w:proofErr w:type="spellEnd"/>
   </w:p>
   <w:p>
     <w:pPr>
@@ -7699,7 +7939,7 @@
 </file>
 
 <file path=customXml/itemProps1.xml><?xml version="1.0" encoding="utf-8"?>
-<ds:datastoreItem xmlns:ds="http://schemas.openxmlformats.org/officeDocument/2006/customXml" ds:itemID="{EA22AEFD-6B65-474A-93C0-6936E403C592}">
+<ds:datastoreItem xmlns:ds="http://schemas.openxmlformats.org/officeDocument/2006/customXml" ds:itemID="{C6948FBC-5915-4CA8-8A4C-C72CD9E393EE}">
   <ds:schemaRefs>
     <ds:schemaRef ds:uri="http://schemas.openxmlformats.org/officeDocument/2006/bibliography"/>
   </ds:schemaRefs>

</xml_diff>